<commit_message>
Updated final problem set
</commit_message>
<xml_diff>
--- a/Problem Set 2_2020.docx
+++ b/Problem Set 2_2020.docx
@@ -37,56 +37,20 @@
         </w:rPr>
         <w:t>Energy</w:t>
       </w:r>
-      <w:ins w:id="0" w:author="Elise Pendall" w:date="2020-07-31T12:45:00Z">
-        <w:r>
-          <w:rPr>
-            <w:b/>
-            <w:sz w:val="24"/>
-          </w:rPr>
-          <w:t xml:space="preserve"> and</w:t>
-        </w:r>
-      </w:ins>
-      <w:del w:id="1" w:author="Elise Pendall" w:date="2020-07-31T12:45:00Z">
-        <w:r>
-          <w:rPr>
-            <w:b/>
-            <w:sz w:val="24"/>
-          </w:rPr>
-          <w:delText>,</w:delText>
-        </w:r>
-      </w:del>
       <w:r>
         <w:rPr>
           <w:b/>
           <w:sz w:val="24"/>
         </w:rPr>
+        <w:t xml:space="preserve"> and</w:t>
+      </w:r>
+      <w:r>
+        <w:rPr>
+          <w:b/>
+          <w:sz w:val="24"/>
+        </w:rPr>
         <w:t xml:space="preserve"> Water </w:t>
       </w:r>
-      <w:del w:id="2" w:author="Elise Pendall" w:date="2020-07-31T12:45:00Z">
-        <w:r>
-          <w:rPr>
-            <w:b/>
-            <w:sz w:val="24"/>
-          </w:rPr>
-          <w:delText>and</w:delText>
-        </w:r>
-        <w:r>
-          <w:rPr>
-            <w:b/>
-            <w:sz w:val="24"/>
-          </w:rPr>
-          <w:delText xml:space="preserve"> </w:delText>
-        </w:r>
-        <w:r>
-          <w:rPr>
-            <w:b/>
-            <w:sz w:val="24"/>
-          </w:rPr>
-          <w:delText xml:space="preserve">Carbon </w:delText>
-        </w:r>
-      </w:del>
-      <w:bookmarkStart w:id="3" w:name="_GoBack"/>
-      <w:bookmarkEnd w:id="3"/>
       <w:r>
         <w:rPr>
           <w:b/>
@@ -127,115 +91,65 @@
       <w:pPr>
         <w:rPr>
           <w:b/>
-        </w:rPr>
-      </w:pPr>
-      <w:r>
-        <w:t xml:space="preserve">Turn this in as a PDF of a word document including all your plots by </w:t>
-      </w:r>
-      <w:r>
-        <w:t xml:space="preserve">11:59PM </w:t>
-      </w:r>
-      <w:r>
-        <w:rPr>
-          <w:b/>
-          <w:highlight w:val="yellow"/>
-          <w:rPrChange w:id="4" w:author="Elise Pendall" w:date="2020-07-31T12:43:00Z">
-            <w:rPr>
-              <w:b/>
-            </w:rPr>
-          </w:rPrChange>
-        </w:rPr>
-        <w:t>6</w:t>
-      </w:r>
-      <w:r>
-        <w:rPr>
-          <w:b/>
-          <w:highlight w:val="yellow"/>
-          <w:rPrChange w:id="5" w:author="Elise Pendall" w:date="2020-07-31T12:43:00Z">
-            <w:rPr>
-              <w:b/>
-            </w:rPr>
-          </w:rPrChange>
-        </w:rPr>
-        <w:t xml:space="preserve"> September</w:t>
-      </w:r>
-      <w:r>
-        <w:rPr>
-          <w:b/>
-          <w:highlight w:val="yellow"/>
-          <w:rPrChange w:id="6" w:author="Elise Pendall" w:date="2020-07-31T12:43:00Z">
-            <w:rPr>
-              <w:b/>
-            </w:rPr>
-          </w:rPrChange>
-        </w:rPr>
-        <w:t>, 201</w:t>
-      </w:r>
-      <w:r>
-        <w:rPr>
-          <w:b/>
-          <w:highlight w:val="yellow"/>
-          <w:rPrChange w:id="7" w:author="Elise Pendall" w:date="2020-07-31T12:43:00Z">
-            <w:rPr>
-              <w:b/>
-            </w:rPr>
-          </w:rPrChange>
-        </w:rPr>
-        <w:t>9</w:t>
-      </w:r>
-      <w:r>
-        <w:rPr>
-          <w:b/>
+          <w:color w:val="FF0000"/>
+        </w:rPr>
+      </w:pPr>
+      <w:r>
+        <w:rPr>
+          <w:color w:val="FF0000"/>
+        </w:rPr>
+        <w:t>Turn in</w:t>
+      </w:r>
+      <w:r>
+        <w:rPr>
+          <w:color w:val="FF0000"/>
+        </w:rPr>
+        <w:t xml:space="preserve"> your responses</w:t>
+      </w:r>
+      <w:r>
+        <w:rPr>
+          <w:color w:val="FF0000"/>
+        </w:rPr>
+        <w:t xml:space="preserve"> as a word document including all your plots by 11:59PM</w:t>
+      </w:r>
+      <w:r>
+        <w:rPr>
+          <w:color w:val="FF0000"/>
+        </w:rPr>
+        <w:t xml:space="preserve"> </w:t>
+      </w:r>
+      <w:r>
+        <w:rPr>
+          <w:b/>
+          <w:color w:val="FF0000"/>
+          <w:u w:val="single"/>
+        </w:rPr>
+        <w:t>28 Aug, 2020</w:t>
+      </w:r>
+      <w:r>
+        <w:rPr>
+          <w:b/>
+          <w:color w:val="FF0000"/>
         </w:rPr>
         <w:t>.</w:t>
       </w:r>
     </w:p>
     <w:p>
       <w:r>
-        <w:t>For this problem set we are comparing two days of data from the nearby Cumberland Plains eddy covariance tower</w:t>
-      </w:r>
-      <w:r>
-        <w:rPr>
-          <w:highlight w:val="yellow"/>
-          <w:rPrChange w:id="8" w:author="Elise Pendall" w:date="2020-07-31T12:43:00Z">
-            <w:rPr/>
-          </w:rPrChange>
-        </w:rPr>
-        <w:t>: 04 Jan, 2019</w:t>
+        <w:t>Today, our instructor is Dr. Jinyan Yang, a postdoctoral researcher at HIE. He will guide you through the basics of running program R and using it to c</w:t>
+      </w:r>
+      <w:r>
+        <w:t>ompar</w:t>
+      </w:r>
+      <w:r>
+        <w:t>e</w:t>
+      </w:r>
+      <w:r>
+        <w:t xml:space="preserve"> two days of data from the nearby Cumberland Plains eddy covariance tower</w:t>
       </w:r>
       <w:r>
         <w:rPr>
           <w:color w:val="000000" w:themeColor="text1"/>
-          <w:highlight w:val="yellow"/>
-          <w:rPrChange w:id="9" w:author="Elise Pendall" w:date="2020-07-31T12:43:00Z">
-            <w:rPr>
-              <w:color w:val="000000" w:themeColor="text1"/>
-            </w:rPr>
-          </w:rPrChange>
-        </w:rPr>
-        <w:t xml:space="preserve"> and </w:t>
-      </w:r>
-      <w:r>
-        <w:rPr>
-          <w:color w:val="000000" w:themeColor="text1"/>
-          <w:highlight w:val="yellow"/>
-          <w:rPrChange w:id="10" w:author="Elise Pendall" w:date="2020-07-31T12:43:00Z">
-            <w:rPr>
-              <w:color w:val="000000" w:themeColor="text1"/>
-            </w:rPr>
-          </w:rPrChange>
-        </w:rPr>
-        <w:t>28 July, 2019</w:t>
-      </w:r>
-      <w:r>
-        <w:rPr>
-          <w:color w:val="000000" w:themeColor="text1"/>
-          <w:highlight w:val="yellow"/>
-          <w:rPrChange w:id="11" w:author="Elise Pendall" w:date="2020-07-31T12:43:00Z">
-            <w:rPr>
-              <w:color w:val="000000" w:themeColor="text1"/>
-            </w:rPr>
-          </w:rPrChange>
         </w:rPr>
         <w:t>.</w:t>
       </w:r>
@@ -268,1526 +182,674 @@
     </w:p>
     <w:p>
       <w:r>
-        <w:t xml:space="preserve">Step 0. </w:t>
-      </w:r>
-      <w:r>
-        <w:t>Create a word document that will contain your plots and their descriptions</w:t>
-      </w:r>
-      <w:r>
-        <w:t xml:space="preserve">, or </w:t>
-      </w:r>
-      <w:r>
-        <w:t>save</w:t>
-      </w:r>
-      <w:r>
-        <w:t xml:space="preserve"> this document as a starting point for your responses</w:t>
-      </w:r>
-      <w:r>
-        <w:t>.</w:t>
-      </w:r>
-      <w:r>
-        <w:t xml:space="preserve"> Also create and save an R script that you can use for all the calculations </w:t>
-      </w:r>
-      <w:r>
-        <w:t>and plotting in this exercise</w:t>
-      </w:r>
+        <w:rPr>
+          <w:b/>
+        </w:rPr>
+        <w:t>Step 1</w:t>
+      </w:r>
+      <w:r>
+        <w:t xml:space="preserve">. Install R, and then Rstudio, on your computer. This free program is used worldwide for analysing many different types of data. The R software contains all the code to do the analyses, and Rstudio provides a nice user interface. There are lots of specialized “packages” within R to do certain types of analyses, including some developed by our own researchers. However, you will not need to use </w:t>
+      </w:r>
+      <w:r>
+        <w:t>any packages</w:t>
+      </w:r>
+      <w:r>
+        <w:t xml:space="preserve"> for this exercise. Here is a quick guide for installing R and Rstudio: </w:t>
+      </w:r>
+      <w:hyperlink r:id="rId7" w:history="1">
+        <w:r>
+          <w:rPr>
+            <w:rStyle w:val="Hyperlink"/>
+          </w:rPr>
+          <w:t>https://www.datacamp.com/community/tutorials/installing-R-windows-mac-ubuntu</w:t>
+        </w:r>
+      </w:hyperlink>
       <w:r>
         <w:t xml:space="preserve">. </w:t>
       </w:r>
     </w:p>
     <w:p>
       <w:r>
-        <w:t xml:space="preserve">Step 1. </w:t>
-      </w:r>
-      <w:r>
-        <w:t xml:space="preserve">Calculate the </w:t>
-      </w:r>
-      <w:r>
-        <w:t xml:space="preserve">average </w:t>
-      </w:r>
-      <w:r>
-        <w:t>albedo as Fsu/Fsd for both days.</w:t>
-      </w:r>
-      <w:r>
-        <w:t xml:space="preserve"> What happens at night? Does this make sense? Consider subsetting your data!</w:t>
+        <w:rPr>
+          <w:b/>
+        </w:rPr>
+        <w:t xml:space="preserve">Step </w:t>
+      </w:r>
+      <w:r>
+        <w:rPr>
+          <w:b/>
+        </w:rPr>
+        <w:t>2</w:t>
+      </w:r>
+      <w:r>
+        <w:t xml:space="preserve">. </w:t>
+      </w:r>
+      <w:r>
+        <w:t>Open</w:t>
+      </w:r>
+      <w:r>
+        <w:t xml:space="preserve"> a word document that will contain your plots and their descriptions</w:t>
+      </w:r>
+      <w:r>
+        <w:t xml:space="preserve">, or </w:t>
+      </w:r>
+      <w:r>
+        <w:t>save</w:t>
+      </w:r>
+      <w:r>
+        <w:t xml:space="preserve"> this document as a starting point for your responses</w:t>
+      </w:r>
+      <w:r>
+        <w:t>.</w:t>
       </w:r>
       <w:r>
         <w:t xml:space="preserve"> </w:t>
       </w:r>
       <w:r>
-        <w:t>Describe the patterns</w:t>
-      </w:r>
-      <w:r>
-        <w:t xml:space="preserve"> in a few sentences: Why could it differ between summer and winter?</w:t>
-      </w:r>
-      <w:r>
-        <w:t xml:space="preserve"> </w:t>
+        <w:t xml:space="preserve">Open the R project file that has been shared with you. </w:t>
+      </w:r>
+      <w:r>
+        <w:t xml:space="preserve">Also save an R script </w:t>
+      </w:r>
+      <w:r>
+        <w:t xml:space="preserve">on your own hard drive </w:t>
+      </w:r>
+      <w:r>
+        <w:t>that</w:t>
+      </w:r>
+      <w:r>
+        <w:t xml:space="preserve"> you can use for all the calculations </w:t>
+      </w:r>
+      <w:r>
+        <w:t>and plotting in this exercise</w:t>
+      </w:r>
+      <w:r>
+        <w:t xml:space="preserve">. </w:t>
+      </w:r>
+      <w:r>
+        <w:t xml:space="preserve">Follow the basic steps of defining </w:t>
+      </w:r>
+      <w:r>
+        <w:t>a dataframe</w:t>
+      </w:r>
+      <w:r>
+        <w:t xml:space="preserve">, and become familiar with the dataframe structure, </w:t>
+      </w:r>
+      <w:r>
+        <w:t xml:space="preserve">the </w:t>
+      </w:r>
+      <w:r>
+        <w:t>variables in</w:t>
+      </w:r>
+      <w:r>
+        <w:t>cluded, and some basic statistics that R can calculate for you</w:t>
+      </w:r>
+      <w:r>
+        <w:t>.</w:t>
       </w:r>
     </w:p>
     <w:p>
-      <w:pPr>
-        <w:spacing w:after="0"/>
-      </w:pPr>
-      <w:r>
-        <w:t xml:space="preserve">Step 2. </w:t>
-      </w:r>
-      <w:r>
-        <w:t xml:space="preserve">Calculate the net radiation from the component radiation as Fnet = (Fsd+Fld)-(Fsu+Flu). </w:t>
+      <w:r>
+        <w:rPr>
+          <w:b/>
+        </w:rPr>
+        <w:t xml:space="preserve">Step </w:t>
+      </w:r>
+      <w:r>
+        <w:rPr>
+          <w:b/>
+        </w:rPr>
+        <w:t>3</w:t>
+      </w:r>
+      <w:r>
+        <w:t xml:space="preserve">. </w:t>
+      </w:r>
+      <w:r>
+        <w:t xml:space="preserve">Calculate the </w:t>
+      </w:r>
+      <w:r>
+        <w:t xml:space="preserve">average </w:t>
+      </w:r>
+      <w:r>
+        <w:t>albedo as Fsu/Fsd for both days.</w:t>
+      </w:r>
+      <w:r>
+        <w:t xml:space="preserve"> What happens at night? Does this make sense? </w:t>
+      </w:r>
+      <w:r>
+        <w:t xml:space="preserve">NO! You need to </w:t>
+      </w:r>
+      <w:r>
+        <w:t>subset</w:t>
+      </w:r>
+      <w:r>
+        <w:t xml:space="preserve"> </w:t>
+      </w:r>
+      <w:r>
+        <w:t>your data!</w:t>
+      </w:r>
+      <w:r>
+        <w:t xml:space="preserve"> </w:t>
+      </w:r>
+      <w:r>
+        <w:t xml:space="preserve">What is the average for each day? </w:t>
+      </w:r>
+      <w:r>
+        <w:t>Why could it differ between summer and winter?</w:t>
+      </w:r>
+      <w:r>
+        <w:t xml:space="preserve"> </w:t>
       </w:r>
     </w:p>
     <w:p>
       <w:pPr>
-        <w:pStyle w:val="ListParagraph"/>
-        <w:numPr>
-          <w:ilvl w:val="0"/>
-          <w:numId w:val="1"/>
-        </w:numPr>
-      </w:pPr>
-      <w:r>
-        <w:t xml:space="preserve">Plot </w:t>
-      </w:r>
-      <w:r>
-        <w:t>Fnet</w:t>
-      </w:r>
-      <w:r>
-        <w:t xml:space="preserve"> and the shortwave and longwave components</w:t>
+        <w:spacing w:after="0"/>
+      </w:pPr>
+      <w:r>
+        <w:rPr>
+          <w:b/>
+        </w:rPr>
+        <w:t xml:space="preserve">Step </w:t>
+      </w:r>
+      <w:r>
+        <w:rPr>
+          <w:b/>
+        </w:rPr>
+        <w:t>4</w:t>
+      </w:r>
+      <w:r>
+        <w:rPr>
+          <w:b/>
+        </w:rPr>
+        <w:t>a</w:t>
+      </w:r>
+      <w:r>
+        <w:t xml:space="preserve">. </w:t>
+      </w:r>
+      <w:r>
+        <w:t>Calculate the net radiation from the component radiation</w:t>
+      </w:r>
+      <w:r>
+        <w:t>, calculated from the 4-component radiometer,</w:t>
       </w:r>
       <w:r>
         <w:t xml:space="preserve"> </w:t>
       </w:r>
       <w:r>
-        <w:t xml:space="preserve">vs. time </w:t>
-      </w:r>
-      <w:r>
-        <w:t xml:space="preserve">for both days to check that your data are looking good. </w:t>
-      </w:r>
-      <w:r>
-        <w:t>Export and copy</w:t>
-      </w:r>
-      <w:r>
-        <w:t xml:space="preserve"> your plots to your word document.</w:t>
+        <w:t>and define this new variable as</w:t>
+      </w:r>
+      <w:r>
+        <w:t xml:space="preserve"> Fnet = (Fsd+Fld)-(Fsu+Flu). </w:t>
       </w:r>
     </w:p>
     <w:p>
       <w:pPr>
-        <w:pStyle w:val="ListParagraph"/>
-        <w:numPr>
-          <w:ilvl w:val="0"/>
-          <w:numId w:val="1"/>
-        </w:numPr>
-      </w:pPr>
-      <w:r>
-        <w:t>Plot Fn</w:t>
-      </w:r>
-      <w:r>
-        <w:t>et</w:t>
-      </w:r>
-      <w:r>
-        <w:t>,</w:t>
-      </w:r>
-      <w:r>
-        <w:t xml:space="preserve"> Fh, Fe, and Fg vs. time </w:t>
-      </w:r>
-      <w:r>
-        <w:t xml:space="preserve">on one graph </w:t>
-      </w:r>
-      <w:r>
-        <w:t xml:space="preserve">for </w:t>
-      </w:r>
-      <w:r>
-        <w:t>each day, using a y-axis scale that allows easy comparison. Set</w:t>
-      </w:r>
-      <w:r>
-        <w:t xml:space="preserve"> an appropriate y-axis label</w:t>
-      </w:r>
-      <w:r>
-        <w:t xml:space="preserve"> and c</w:t>
-      </w:r>
-      <w:r>
-        <w:t>opy your plots to your word document.</w:t>
+        <w:spacing w:after="0"/>
+      </w:pPr>
+      <w:r>
+        <w:rPr>
+          <w:b/>
+        </w:rPr>
+        <w:t>Step 4b</w:t>
+      </w:r>
+      <w:r>
+        <w:t xml:space="preserve">. </w:t>
+      </w:r>
+      <w:r>
+        <w:t xml:space="preserve">Plot </w:t>
+      </w:r>
+      <w:r>
+        <w:t>Fnet</w:t>
+      </w:r>
+      <w:r>
+        <w:t xml:space="preserve"> and the shortwave and longwave components</w:t>
+      </w:r>
+      <w:r>
+        <w:t xml:space="preserve"> </w:t>
+      </w:r>
+      <w:r>
+        <w:t xml:space="preserve">vs. time </w:t>
+      </w:r>
+      <w:r>
+        <w:t xml:space="preserve">for both days to check that your data are looking good. </w:t>
+      </w:r>
+      <w:r>
+        <w:t>Export and copy</w:t>
+      </w:r>
+      <w:r>
+        <w:t xml:space="preserve"> your plots to your word document.</w:t>
       </w:r>
     </w:p>
     <w:p>
       <w:pPr>
-        <w:pStyle w:val="ListParagraph"/>
-        <w:numPr>
-          <w:ilvl w:val="0"/>
-          <w:numId w:val="1"/>
-        </w:numPr>
-      </w:pPr>
-      <w:r>
-        <w:t>Describe the patterns you see</w:t>
-      </w:r>
-      <w:r>
-        <w:t xml:space="preserve"> in plots from 2a and 2b</w:t>
-      </w:r>
-      <w:r>
-        <w:t>. In words, compare the compone</w:t>
-      </w:r>
-      <w:r>
-        <w:t>nts of the radiation and the individual energy fluxes (Fnet</w:t>
-      </w:r>
-      <w:r>
-        <w:t xml:space="preserve">, </w:t>
-      </w:r>
-      <w:r>
-        <w:t>Fe</w:t>
-      </w:r>
-      <w:r>
-        <w:t xml:space="preserve">, </w:t>
-      </w:r>
-      <w:r>
-        <w:t>Fh</w:t>
-      </w:r>
-      <w:r>
-        <w:t xml:space="preserve">, </w:t>
-      </w:r>
-      <w:r>
-        <w:t>Fg</w:t>
-      </w:r>
-      <w:r>
-        <w:t xml:space="preserve">) between </w:t>
-      </w:r>
-      <w:r>
-        <w:t>summer and winter</w:t>
-      </w:r>
-      <w:r>
-        <w:t>.</w:t>
-      </w:r>
-      <w:r>
-        <w:t xml:space="preserve"> Which components change a lot, and which don’t? What happens at night?</w:t>
+        <w:spacing w:after="0"/>
+      </w:pPr>
+      <w:r>
+        <w:rPr>
+          <w:b/>
+        </w:rPr>
+        <w:t>Step 4c</w:t>
+      </w:r>
+      <w:r>
+        <w:t xml:space="preserve">. Compare the net radiation (Fnet from step 4) with the turbulent fluxes measured by the eddy covariance sensors. </w:t>
+      </w:r>
+      <w:r>
+        <w:t>Plot Fn</w:t>
+      </w:r>
+      <w:r>
+        <w:t>et</w:t>
+      </w:r>
+      <w:r>
+        <w:t>,</w:t>
+      </w:r>
+      <w:r>
+        <w:t xml:space="preserve"> Fh, Fe, and Fg vs. time </w:t>
+      </w:r>
+      <w:r>
+        <w:t xml:space="preserve">on one graph </w:t>
+      </w:r>
+      <w:r>
+        <w:t xml:space="preserve">for </w:t>
+      </w:r>
+      <w:r>
+        <w:t>each day, using a y-axis scale that allows easy comparison. Set</w:t>
+      </w:r>
+      <w:r>
+        <w:t xml:space="preserve"> an appropriate y-axis label</w:t>
+      </w:r>
+      <w:r>
+        <w:t xml:space="preserve"> and c</w:t>
+      </w:r>
+      <w:r>
+        <w:t>opy your plots to your word document.</w:t>
       </w:r>
     </w:p>
     <w:p>
       <w:pPr>
         <w:spacing w:after="0"/>
-        <w:rPr>
-          <w:del w:id="12" w:author="Elise Pendall" w:date="2020-07-31T12:44:00Z"/>
-        </w:rPr>
-      </w:pPr>
-      <w:del w:id="13" w:author="Elise Pendall" w:date="2020-07-31T12:44:00Z">
-        <w:r>
-          <w:delText>Ste</w:delText>
-        </w:r>
-        <w:r>
-          <w:delText>p 3</w:delText>
-        </w:r>
-        <w:r>
-          <w:delText xml:space="preserve">. </w:delText>
-        </w:r>
-        <w:r>
-          <w:delText>Bowen ratio as an indicator of energy disposition</w:delText>
-        </w:r>
-        <w:r>
-          <w:delText>.</w:delText>
-        </w:r>
-      </w:del>
+      </w:pPr>
+      <w:r>
+        <w:rPr>
+          <w:b/>
+        </w:rPr>
+        <w:t>Step 4d</w:t>
+      </w:r>
+      <w:r>
+        <w:t xml:space="preserve">. </w:t>
+      </w:r>
+      <w:r>
+        <w:t>Describe the patterns you see</w:t>
+      </w:r>
+      <w:r>
+        <w:t xml:space="preserve"> in plots from </w:t>
+      </w:r>
+      <w:r>
+        <w:t>4b and 4c</w:t>
+      </w:r>
+      <w:r>
+        <w:t>. In words, compare the compone</w:t>
+      </w:r>
+      <w:r>
+        <w:t>nts of the radiation and the individual energy fluxes (Fnet</w:t>
+      </w:r>
+      <w:r>
+        <w:t xml:space="preserve">, </w:t>
+      </w:r>
+      <w:r>
+        <w:t>Fe</w:t>
+      </w:r>
+      <w:r>
+        <w:t xml:space="preserve">, </w:t>
+      </w:r>
+      <w:r>
+        <w:t>Fh</w:t>
+      </w:r>
+      <w:r>
+        <w:t xml:space="preserve">, </w:t>
+      </w:r>
+      <w:r>
+        <w:t>Fg</w:t>
+      </w:r>
+      <w:r>
+        <w:t xml:space="preserve">) between </w:t>
+      </w:r>
+      <w:r>
+        <w:t>summer and winter</w:t>
+      </w:r>
+      <w:r>
+        <w:t>.</w:t>
+      </w:r>
+      <w:r>
+        <w:t xml:space="preserve"> Which components change a lot, and which don’t? What happens at night?</w:t>
+      </w:r>
     </w:p>
     <w:p>
       <w:pPr>
-        <w:pStyle w:val="ListParagraph"/>
-        <w:numPr>
-          <w:ilvl w:val="0"/>
-          <w:numId w:val="3"/>
-        </w:numPr>
-        <w:rPr>
-          <w:del w:id="14" w:author="Elise Pendall" w:date="2020-07-31T12:44:00Z"/>
-        </w:rPr>
-      </w:pPr>
-      <w:del w:id="15" w:author="Elise Pendall" w:date="2020-07-31T12:44:00Z">
-        <w:r>
-          <w:delText>Cal</w:delText>
-        </w:r>
-        <w:r>
-          <w:delText xml:space="preserve">culate the Bowen ratio </w:delText>
-        </w:r>
-        <w:r>
-          <w:delText>by plotting</w:delText>
-        </w:r>
-        <w:r>
-          <w:delText xml:space="preserve"> Fe (y) vs Fh (x), fit a line and get the slope and </w:delText>
-        </w:r>
-        <w:r>
-          <w:delText>R</w:delText>
-        </w:r>
-        <w:r>
-          <w:rPr>
-            <w:vertAlign w:val="superscript"/>
-          </w:rPr>
-          <w:delText>2</w:delText>
-        </w:r>
-        <w:r>
-          <w:delText>, for each day.</w:delText>
-        </w:r>
-        <w:r>
-          <w:delText xml:space="preserve"> </w:delText>
-        </w:r>
-        <w:r>
-          <w:delText>Make a scatter plot that shows the data, the 1:1 line, the regression line, and add the R</w:delText>
-        </w:r>
-        <w:r>
-          <w:rPr>
-            <w:vertAlign w:val="superscript"/>
-          </w:rPr>
-          <w:delText>2</w:delText>
-        </w:r>
-        <w:r>
-          <w:delText xml:space="preserve">, </w:delText>
-        </w:r>
-        <w:r>
-          <w:delText>p-value and the equation to the plot.</w:delText>
-        </w:r>
-      </w:del>
+        <w:spacing w:after="0"/>
+      </w:pPr>
     </w:p>
     <w:p>
       <w:pPr>
-        <w:pStyle w:val="ListParagraph"/>
-        <w:numPr>
-          <w:ilvl w:val="0"/>
-          <w:numId w:val="3"/>
-        </w:numPr>
-        <w:rPr>
-          <w:del w:id="16" w:author="Elise Pendall" w:date="2020-07-31T12:44:00Z"/>
-        </w:rPr>
-      </w:pPr>
-      <w:del w:id="17" w:author="Elise Pendall" w:date="2020-07-31T12:44:00Z">
-        <w:r>
-          <w:delText xml:space="preserve">In addition, make a new vector </w:delText>
-        </w:r>
-        <w:r>
-          <w:delText>(column</w:delText>
-        </w:r>
-        <w:r>
-          <w:delText xml:space="preserve"> in your data frame</w:delText>
-        </w:r>
-        <w:r>
-          <w:delText>) that defines</w:delText>
-        </w:r>
-        <w:r>
-          <w:delText xml:space="preserve"> B as Fh/Fe and plot this against time </w:delText>
-        </w:r>
-        <w:r>
-          <w:delText>for each day</w:delText>
-        </w:r>
-        <w:r>
-          <w:delText xml:space="preserve">. What happens </w:delText>
-        </w:r>
-        <w:r>
-          <w:delText>during sunrise/sunset</w:delText>
-        </w:r>
-        <w:r>
-          <w:delText xml:space="preserve"> and </w:delText>
-        </w:r>
-        <w:r>
-          <w:delText>at night?</w:delText>
-        </w:r>
-        <w:r>
-          <w:delText xml:space="preserve"> Does this make sense?</w:delText>
-        </w:r>
-        <w:r>
-          <w:delText xml:space="preserve"> </w:delText>
-        </w:r>
-      </w:del>
+        <w:spacing w:after="0"/>
+      </w:pPr>
+      <w:r>
+        <w:rPr>
+          <w:b/>
+        </w:rPr>
+        <w:t xml:space="preserve">Step </w:t>
+      </w:r>
+      <w:r>
+        <w:rPr>
+          <w:b/>
+        </w:rPr>
+        <w:t>5</w:t>
+      </w:r>
+      <w:r>
+        <w:rPr>
+          <w:b/>
+        </w:rPr>
+        <w:t>a</w:t>
+      </w:r>
+      <w:r>
+        <w:t>.</w:t>
+      </w:r>
+      <w:r>
+        <w:t xml:space="preserve"> </w:t>
+      </w:r>
+      <w:r>
+        <w:t xml:space="preserve">Show how </w:t>
+      </w:r>
+      <w:r>
+        <w:t>latent heat flux</w:t>
+      </w:r>
+      <w:r>
+        <w:t xml:space="preserve"> (</w:t>
+      </w:r>
+      <w:r>
+        <w:t xml:space="preserve">Fe, in units </w:t>
+      </w:r>
+      <w:r>
+        <w:t xml:space="preserve">W </w:t>
+      </w:r>
+      <w:r>
+        <w:rPr>
+          <w:rFonts w:ascii="Times New Roman" w:hAnsi="Times New Roman" w:cs="Times New Roman"/>
+        </w:rPr>
+        <w:t>m</w:t>
+      </w:r>
+      <w:r>
+        <w:rPr>
+          <w:rFonts w:ascii="Times New Roman" w:hAnsi="Times New Roman" w:cs="Times New Roman"/>
+          <w:vertAlign w:val="superscript"/>
+        </w:rPr>
+        <w:t>-2</w:t>
+      </w:r>
+      <w:r>
+        <w:t>)</w:t>
+      </w:r>
+      <w:r>
+        <w:t xml:space="preserve"> can be converted to </w:t>
+      </w:r>
+      <w:r>
+        <w:t>evapotranspiration (</w:t>
+      </w:r>
+      <w:r>
+        <w:t>ET</w:t>
+      </w:r>
+      <w:r>
+        <w:t xml:space="preserve">, in units of </w:t>
+      </w:r>
+      <w:r>
+        <w:t>mm/30min</w:t>
+      </w:r>
+      <w:r>
+        <w:t xml:space="preserve">) with the information </w:t>
+      </w:r>
+      <w:r>
+        <w:t>in note 1</w:t>
+      </w:r>
+      <w:r>
+        <w:t xml:space="preserve">. Use </w:t>
+      </w:r>
+      <w:r>
+        <w:t>pen and paper</w:t>
+      </w:r>
+      <w:r>
+        <w:t xml:space="preserve"> (or the equation editor)</w:t>
+      </w:r>
+      <w:r>
+        <w:t xml:space="preserve"> to demonstrate the unit conversion from energy to length units; take a photo of your dimensional analysis and insert that into your word document.</w:t>
+      </w:r>
     </w:p>
     <w:p>
       <w:pPr>
-        <w:pStyle w:val="ListParagraph"/>
-        <w:numPr>
-          <w:ilvl w:val="0"/>
-          <w:numId w:val="3"/>
-        </w:numPr>
-        <w:rPr>
-          <w:del w:id="18" w:author="Elise Pendall" w:date="2020-07-31T12:44:00Z"/>
-        </w:rPr>
-      </w:pPr>
-      <w:del w:id="19" w:author="Elise Pendall" w:date="2020-07-31T12:44:00Z">
-        <w:r>
-          <w:delText>E</w:delText>
-        </w:r>
-        <w:r>
-          <w:delText xml:space="preserve">xport </w:delText>
-        </w:r>
-        <w:r>
-          <w:delText xml:space="preserve">your </w:delText>
-        </w:r>
-        <w:r>
-          <w:delText xml:space="preserve">final, best </w:delText>
-        </w:r>
-        <w:r>
-          <w:delText>plots</w:delText>
-        </w:r>
-        <w:r>
-          <w:delText xml:space="preserve"> from R studio </w:delText>
-        </w:r>
-        <w:r>
-          <w:delText>to your</w:delText>
-        </w:r>
-        <w:r>
-          <w:delText xml:space="preserve"> word document. </w:delText>
-        </w:r>
-        <w:r>
-          <w:delText xml:space="preserve">Answer the following questions in your report: </w:delText>
-        </w:r>
-        <w:r>
-          <w:delText xml:space="preserve">How do the </w:delText>
-        </w:r>
-        <w:r>
-          <w:delText xml:space="preserve">slope and </w:delText>
-        </w:r>
-        <w:r>
-          <w:delText>R</w:delText>
-        </w:r>
-        <w:r>
-          <w:rPr>
-            <w:vertAlign w:val="superscript"/>
-          </w:rPr>
-          <w:delText>2</w:delText>
-        </w:r>
-        <w:r>
-          <w:delText xml:space="preserve"> of the </w:delText>
-        </w:r>
-        <w:r>
-          <w:delText>Bowen ratios compare for each day?</w:delText>
-        </w:r>
-        <w:r>
-          <w:delText xml:space="preserve"> </w:delText>
-        </w:r>
-      </w:del>
+        <w:spacing w:after="0"/>
+      </w:pPr>
+      <w:r>
+        <w:rPr>
+          <w:b/>
+        </w:rPr>
+        <w:t>Step 5b</w:t>
+      </w:r>
+      <w:r>
+        <w:t>. Define the new variable</w:t>
+      </w:r>
+      <w:r>
+        <w:t xml:space="preserve"> ET from LE</w:t>
+      </w:r>
+      <w:r>
+        <w:t xml:space="preserve"> in your R dataframe</w:t>
+      </w:r>
+      <w:r>
+        <w:t xml:space="preserve"> for each 30-min period</w:t>
+      </w:r>
+      <w:r>
+        <w:t xml:space="preserve"> (mm per half hour)</w:t>
+      </w:r>
+      <w:r>
+        <w:t xml:space="preserve">. What is the total water loss for each day in mm? </w:t>
+      </w:r>
+      <w:r>
+        <w:t>How does this compare with</w:t>
+      </w:r>
+      <w:r>
+        <w:t xml:space="preserve"> restricting your ET estimates to daytime </w:t>
+      </w:r>
+      <w:r>
+        <w:t xml:space="preserve">data </w:t>
+      </w:r>
+      <w:r>
+        <w:t>only?</w:t>
+      </w:r>
+      <w:r>
+        <w:t xml:space="preserve"> What factors might explain the differences in ET between the two dates?</w:t>
+      </w:r>
     </w:p>
     <w:p>
-      <w:pPr>
-        <w:spacing w:after="0"/>
-      </w:pPr>
-      <w:r>
+      <w:r>
+        <w:rPr>
+          <w:b/>
+        </w:rPr>
+        <w:lastRenderedPageBreak/>
         <w:t xml:space="preserve">Step </w:t>
       </w:r>
-      <w:del w:id="20" w:author="Elise Pendall" w:date="2020-07-31T12:44:00Z">
-        <w:r>
-          <w:delText>4</w:delText>
-        </w:r>
-      </w:del>
-      <w:ins w:id="21" w:author="Elise Pendall" w:date="2020-07-31T12:44:00Z">
-        <w:r>
-          <w:t>3</w:t>
-        </w:r>
-      </w:ins>
-      <w:r>
+      <w:r>
+        <w:rPr>
+          <w:b/>
+        </w:rPr>
+        <w:t>6</w:t>
+      </w:r>
+      <w:r>
+        <w:rPr>
+          <w:b/>
+        </w:rPr>
         <w:t>.</w:t>
       </w:r>
       <w:r>
         <w:t xml:space="preserve"> </w:t>
       </w:r>
       <w:r>
-        <w:t xml:space="preserve">Energy and water flux conversions </w:t>
-      </w:r>
+        <w:t>Write a</w:t>
+      </w:r>
+      <w:r>
+        <w:t xml:space="preserve"> short</w:t>
+      </w:r>
+      <w:r>
+        <w:t xml:space="preserve"> </w:t>
+      </w:r>
+      <w:r>
+        <w:t>(</w:t>
+      </w:r>
+      <w:r>
+        <w:t>200-word</w:t>
+      </w:r>
+      <w:r>
+        <w:t>)</w:t>
+      </w:r>
+      <w:r>
+        <w:t xml:space="preserve"> essay</w:t>
+      </w:r>
+      <w:r>
+        <w:t xml:space="preserve"> on what </w:t>
+      </w:r>
+      <w:r>
+        <w:t xml:space="preserve">might happen </w:t>
+      </w:r>
+      <w:r>
+        <w:t xml:space="preserve">to the energy and water fluxes </w:t>
+      </w:r>
+      <w:r>
+        <w:t>in a warmer, drier climate or during a heat wave?</w:t>
+      </w:r>
+      <w:bookmarkStart w:id="0" w:name="_GoBack"/>
+      <w:bookmarkEnd w:id="0"/>
     </w:p>
     <w:p>
-      <w:pPr>
-        <w:pStyle w:val="ListParagraph"/>
-        <w:numPr>
-          <w:ilvl w:val="0"/>
-          <w:numId w:val="2"/>
-        </w:numPr>
-      </w:pPr>
-      <w:r>
-        <w:t>Show how LE (</w:t>
-      </w:r>
-      <w:r>
-        <w:t xml:space="preserve">W </w:t>
-      </w:r>
-      <w:r>
-        <w:rPr>
-          <w:rFonts w:ascii="Times New Roman" w:hAnsi="Times New Roman" w:cs="Times New Roman"/>
-        </w:rPr>
-        <w:t>m</w:t>
-      </w:r>
-      <w:r>
-        <w:rPr>
-          <w:rFonts w:ascii="Times New Roman" w:hAnsi="Times New Roman" w:cs="Times New Roman"/>
-          <w:vertAlign w:val="superscript"/>
-        </w:rPr>
-        <w:t>-2</w:t>
-      </w:r>
-      <w:r>
-        <w:t>)</w:t>
-      </w:r>
-      <w:r>
-        <w:t xml:space="preserve"> can be converted to ET (mm/day) with the information </w:t>
-      </w:r>
-      <w:r>
-        <w:t>in note 1</w:t>
-      </w:r>
-      <w:r>
-        <w:t xml:space="preserve">. Use </w:t>
-      </w:r>
-      <w:r>
-        <w:t>pen and paper</w:t>
-      </w:r>
-      <w:r>
-        <w:t xml:space="preserve"> to demonstrate the unit conversion from energy to length units; take a photo of your dimensional analysis and insert that into your word document.</w:t>
+      <w:r>
+        <w:rPr>
+          <w:b/>
+          <w:u w:val="single"/>
+        </w:rPr>
+        <w:t>NOT</w:t>
+      </w:r>
+      <w:r>
+        <w:rPr>
+          <w:b/>
+          <w:u w:val="single"/>
+        </w:rPr>
+        <w:t>ES</w:t>
+      </w:r>
+      <w:r>
+        <w:t xml:space="preserve">: </w:t>
       </w:r>
     </w:p>
     <w:p>
-      <w:pPr>
-        <w:pStyle w:val="ListParagraph"/>
-        <w:numPr>
-          <w:ilvl w:val="0"/>
-          <w:numId w:val="2"/>
-        </w:numPr>
-      </w:pPr>
-      <w:r>
-        <w:t>Calculate ET from LE</w:t>
-      </w:r>
-      <w:r>
-        <w:t xml:space="preserve"> in your R dataframe</w:t>
-      </w:r>
-      <w:r>
-        <w:t>. Note, the units are mm/day, but you can calculate it for each 30-min period</w:t>
-      </w:r>
-      <w:r>
-        <w:t xml:space="preserve"> (mm per half hour)</w:t>
-      </w:r>
-      <w:r>
-        <w:t xml:space="preserve">. </w:t>
+      <w:r>
+        <w:t xml:space="preserve">1) </w:t>
+      </w:r>
+      <w:r>
+        <w:t xml:space="preserve">To convert </w:t>
+      </w:r>
+      <w:r>
+        <w:t>Fe (also known as LE, latent heat flux)</w:t>
+      </w:r>
+      <w:r>
+        <w:t xml:space="preserve"> to ET</w:t>
+      </w:r>
+      <w:r>
+        <w:t xml:space="preserve"> (evapotranspiration)</w:t>
+      </w:r>
+      <w:r>
+        <w:t xml:space="preserve">, </w:t>
+      </w:r>
+      <w:r>
+        <w:t>remember at 20°C,</w:t>
+      </w:r>
+      <w:r>
+        <w:rPr>
+          <w:rFonts w:ascii="Symbol" w:hAnsi="Symbol"/>
+        </w:rPr>
+        <w:t></w:t>
+      </w:r>
+      <w:r>
+        <w:rPr>
+          <w:rFonts w:ascii="Symbol" w:hAnsi="Symbol"/>
+        </w:rPr>
+        <w:t></w:t>
+      </w:r>
+      <w:r>
+        <w:t xml:space="preserve"> </w:t>
+      </w:r>
+      <w:r>
+        <w:t xml:space="preserve">(latent heat of vaporization) </w:t>
+      </w:r>
+      <w:r>
+        <w:t>is  2.45 MJ/</w:t>
+      </w:r>
+      <w:r>
+        <w:t>kg. In other words, 2.45 MJ are needed to vaporize 1 kg or 0.001 m</w:t>
+      </w:r>
+      <w:r>
+        <w:rPr>
+          <w:vertAlign w:val="superscript"/>
+        </w:rPr>
+        <w:t>3</w:t>
+      </w:r>
+      <w:r>
+        <w:t xml:space="preserve"> of water.</w:t>
+      </w:r>
+      <w:r>
+        <w:t xml:space="preserve"> </w:t>
+      </w:r>
+      <w:r>
+        <w:t>Assume 1 m</w:t>
+      </w:r>
+      <w:r>
+        <w:rPr>
+          <w:vertAlign w:val="superscript"/>
+        </w:rPr>
+        <w:t>2</w:t>
+      </w:r>
+      <w:r>
+        <w:t xml:space="preserve"> basis, </w:t>
+      </w:r>
+      <w:r>
+        <w:t>and density of water of 1000 kg/</w:t>
+      </w:r>
+      <w:r>
+        <w:t>m</w:t>
+      </w:r>
+      <w:r>
+        <w:rPr>
+          <w:vertAlign w:val="superscript"/>
+        </w:rPr>
+        <w:t>3</w:t>
+      </w:r>
+      <w:r>
+        <w:t>. Also remember 1W = 1 J</w:t>
+      </w:r>
+      <w:r>
+        <w:t>/</w:t>
+      </w:r>
+      <w:r>
+        <w:t>s</w:t>
+      </w:r>
+      <w:r>
+        <w:t xml:space="preserve"> </w:t>
       </w:r>
     </w:p>
     <w:p>
       <w:pPr>
-        <w:pStyle w:val="ListParagraph"/>
-        <w:numPr>
-          <w:ilvl w:val="0"/>
-          <w:numId w:val="2"/>
-        </w:numPr>
-      </w:pPr>
-      <w:r>
-        <w:t xml:space="preserve">What is the total water loss for each day in mm? </w:t>
-      </w:r>
-      <w:r>
-        <w:t>How does this compare with</w:t>
-      </w:r>
-      <w:r>
-        <w:t xml:space="preserve"> restricting your ET estimates to daytime </w:t>
-      </w:r>
-      <w:r>
-        <w:t xml:space="preserve">data </w:t>
-      </w:r>
-      <w:r>
-        <w:t>only?</w:t>
-      </w:r>
-      <w:r>
-        <w:t xml:space="preserve"> What factors might explain the differences in ET between the two dates?</w:t>
-      </w:r>
-    </w:p>
-    <w:p>
-      <w:pPr>
-        <w:rPr>
-          <w:del w:id="22" w:author="Elise Pendall" w:date="2020-07-31T12:44:00Z"/>
-          <w:highlight w:val="yellow"/>
-          <w:rPrChange w:id="23" w:author="Elise Pendall" w:date="2020-07-31T12:44:00Z">
-            <w:rPr>
-              <w:del w:id="24" w:author="Elise Pendall" w:date="2020-07-31T12:44:00Z"/>
-            </w:rPr>
-          </w:rPrChange>
-        </w:rPr>
-      </w:pPr>
-      <w:del w:id="25" w:author="Elise Pendall" w:date="2020-07-31T12:44:00Z">
-        <w:r>
-          <w:rPr>
-            <w:highlight w:val="yellow"/>
-            <w:rPrChange w:id="26" w:author="Elise Pendall" w:date="2020-07-31T12:44:00Z">
-              <w:rPr/>
-            </w:rPrChange>
-          </w:rPr>
-          <w:delText>Step 5. Water use efficiency of carbon uptake</w:delText>
-        </w:r>
-      </w:del>
-    </w:p>
-    <w:p>
-      <w:pPr>
-        <w:pStyle w:val="ListParagraph"/>
-        <w:numPr>
-          <w:ilvl w:val="0"/>
-          <w:numId w:val="5"/>
-        </w:numPr>
-        <w:rPr>
-          <w:del w:id="27" w:author="Elise Pendall" w:date="2020-07-31T12:44:00Z"/>
-          <w:highlight w:val="yellow"/>
-          <w:rPrChange w:id="28" w:author="Elise Pendall" w:date="2020-07-31T12:44:00Z">
-            <w:rPr>
-              <w:del w:id="29" w:author="Elise Pendall" w:date="2020-07-31T12:44:00Z"/>
-            </w:rPr>
-          </w:rPrChange>
-        </w:rPr>
-      </w:pPr>
-      <w:del w:id="30" w:author="Elise Pendall" w:date="2020-07-31T12:44:00Z">
-        <w:r>
-          <w:rPr>
-            <w:highlight w:val="yellow"/>
-            <w:rPrChange w:id="31" w:author="Elise Pendall" w:date="2020-07-31T12:44:00Z">
-              <w:rPr/>
-            </w:rPrChange>
-          </w:rPr>
-          <w:delText xml:space="preserve">Plot diurnal patterns of </w:delText>
-        </w:r>
-      </w:del>
-      <w:commentRangeStart w:id="32"/>
-      <w:del w:id="33" w:author="Elise Pendall" w:date="2019-09-24T17:10:00Z">
-        <w:r>
-          <w:rPr>
-            <w:highlight w:val="yellow"/>
-            <w:rPrChange w:id="34" w:author="Elise Pendall" w:date="2020-07-31T12:44:00Z">
-              <w:rPr/>
-            </w:rPrChange>
-          </w:rPr>
-          <w:delText>ET</w:delText>
-        </w:r>
-      </w:del>
-      <w:commentRangeEnd w:id="32"/>
-      <w:del w:id="35" w:author="Elise Pendall" w:date="2020-07-31T12:44:00Z">
-        <w:r>
-          <w:rPr>
-            <w:rStyle w:val="CommentReference"/>
-            <w:highlight w:val="yellow"/>
-            <w:rPrChange w:id="36" w:author="Elise Pendall" w:date="2020-07-31T12:44:00Z">
-              <w:rPr>
-                <w:rStyle w:val="CommentReference"/>
-              </w:rPr>
-            </w:rPrChange>
-          </w:rPr>
-          <w:commentReference w:id="32"/>
-        </w:r>
-      </w:del>
-      <w:del w:id="37" w:author="Elise Pendall" w:date="2019-09-24T17:10:00Z">
-        <w:r>
-          <w:rPr>
-            <w:highlight w:val="yellow"/>
-            <w:rPrChange w:id="38" w:author="Elise Pendall" w:date="2020-07-31T12:44:00Z">
-              <w:rPr/>
-            </w:rPrChange>
-          </w:rPr>
-          <w:delText xml:space="preserve">, </w:delText>
-        </w:r>
-      </w:del>
-      <w:del w:id="39" w:author="Elise Pendall" w:date="2020-07-31T12:44:00Z">
-        <w:r>
-          <w:rPr>
-            <w:highlight w:val="yellow"/>
-            <w:rPrChange w:id="40" w:author="Elise Pendall" w:date="2020-07-31T12:44:00Z">
-              <w:rPr/>
-            </w:rPrChange>
-          </w:rPr>
-          <w:delText>GPP, ER and NEE (net ecosystem exchange, NEE = -NEP), in units of umol m</w:delText>
-        </w:r>
-        <w:r>
-          <w:rPr>
-            <w:highlight w:val="yellow"/>
-            <w:vertAlign w:val="superscript"/>
-            <w:rPrChange w:id="41" w:author="Elise Pendall" w:date="2020-07-31T12:44:00Z">
-              <w:rPr>
-                <w:vertAlign w:val="superscript"/>
-              </w:rPr>
-            </w:rPrChange>
-          </w:rPr>
-          <w:delText>-2</w:delText>
-        </w:r>
-        <w:r>
-          <w:rPr>
-            <w:highlight w:val="yellow"/>
-            <w:rPrChange w:id="42" w:author="Elise Pendall" w:date="2020-07-31T12:44:00Z">
-              <w:rPr/>
-            </w:rPrChange>
-          </w:rPr>
-          <w:delText xml:space="preserve"> s</w:delText>
-        </w:r>
-        <w:r>
-          <w:rPr>
-            <w:highlight w:val="yellow"/>
-            <w:vertAlign w:val="superscript"/>
-            <w:rPrChange w:id="43" w:author="Elise Pendall" w:date="2020-07-31T12:44:00Z">
-              <w:rPr>
-                <w:vertAlign w:val="superscript"/>
-              </w:rPr>
-            </w:rPrChange>
-          </w:rPr>
-          <w:delText>-1</w:delText>
-        </w:r>
-        <w:r>
-          <w:rPr>
-            <w:highlight w:val="yellow"/>
-            <w:rPrChange w:id="44" w:author="Elise Pendall" w:date="2020-07-31T12:44:00Z">
-              <w:rPr/>
-            </w:rPrChange>
-          </w:rPr>
-          <w:delText>. Describe each in a sentence or two.</w:delText>
-        </w:r>
-      </w:del>
-    </w:p>
-    <w:p>
-      <w:pPr>
-        <w:pStyle w:val="ListParagraph"/>
-        <w:numPr>
-          <w:ilvl w:val="0"/>
-          <w:numId w:val="5"/>
-        </w:numPr>
-        <w:rPr>
-          <w:del w:id="45" w:author="Elise Pendall" w:date="2020-07-31T12:44:00Z"/>
-          <w:highlight w:val="yellow"/>
-          <w:rPrChange w:id="46" w:author="Elise Pendall" w:date="2020-07-31T12:44:00Z">
-            <w:rPr>
-              <w:del w:id="47" w:author="Elise Pendall" w:date="2020-07-31T12:44:00Z"/>
-            </w:rPr>
-          </w:rPrChange>
-        </w:rPr>
-      </w:pPr>
-      <w:del w:id="48" w:author="Elise Pendall" w:date="2020-07-31T12:44:00Z">
-        <w:r>
-          <w:rPr>
-            <w:highlight w:val="yellow"/>
-            <w:rPrChange w:id="49" w:author="Elise Pendall" w:date="2020-07-31T12:44:00Z">
-              <w:rPr/>
-            </w:rPrChange>
-          </w:rPr>
-          <w:delText xml:space="preserve">Calculate </w:delText>
-        </w:r>
-        <w:r>
-          <w:rPr>
-            <w:highlight w:val="yellow"/>
-            <w:rPrChange w:id="50" w:author="Elise Pendall" w:date="2020-07-31T12:44:00Z">
-              <w:rPr/>
-            </w:rPrChange>
-          </w:rPr>
-          <w:delText xml:space="preserve">daily sums for </w:delText>
-        </w:r>
-        <w:r>
-          <w:rPr>
-            <w:highlight w:val="yellow"/>
-            <w:rPrChange w:id="51" w:author="Elise Pendall" w:date="2020-07-31T12:44:00Z">
-              <w:rPr/>
-            </w:rPrChange>
-          </w:rPr>
-          <w:delText xml:space="preserve">the net </w:delText>
-        </w:r>
-        <w:r>
-          <w:rPr>
-            <w:highlight w:val="yellow"/>
-            <w:rPrChange w:id="52" w:author="Elise Pendall" w:date="2020-07-31T12:44:00Z">
-              <w:rPr/>
-            </w:rPrChange>
-          </w:rPr>
-          <w:delText>ecosystem productivity</w:delText>
-        </w:r>
-        <w:r>
-          <w:rPr>
-            <w:highlight w:val="yellow"/>
-            <w:rPrChange w:id="53" w:author="Elise Pendall" w:date="2020-07-31T12:44:00Z">
-              <w:rPr/>
-            </w:rPrChange>
-          </w:rPr>
-          <w:delText xml:space="preserve"> (NE</w:delText>
-        </w:r>
-        <w:r>
-          <w:rPr>
-            <w:highlight w:val="yellow"/>
-            <w:rPrChange w:id="54" w:author="Elise Pendall" w:date="2020-07-31T12:44:00Z">
-              <w:rPr/>
-            </w:rPrChange>
-          </w:rPr>
-          <w:delText>P</w:delText>
-        </w:r>
-        <w:r>
-          <w:rPr>
-            <w:highlight w:val="yellow"/>
-            <w:rPrChange w:id="55" w:author="Elise Pendall" w:date="2020-07-31T12:44:00Z">
-              <w:rPr/>
-            </w:rPrChange>
-          </w:rPr>
-          <w:delText>), gross primary production (GPP) and ecosystem respiration (ER)</w:delText>
-        </w:r>
-        <w:r>
-          <w:rPr>
-            <w:highlight w:val="yellow"/>
-            <w:rPrChange w:id="56" w:author="Elise Pendall" w:date="2020-07-31T12:44:00Z">
-              <w:rPr/>
-            </w:rPrChange>
-          </w:rPr>
-          <w:delText xml:space="preserve"> for the two dates</w:delText>
-        </w:r>
-        <w:r>
-          <w:rPr>
-            <w:highlight w:val="yellow"/>
-            <w:rPrChange w:id="57" w:author="Elise Pendall" w:date="2020-07-31T12:44:00Z">
-              <w:rPr/>
-            </w:rPrChange>
-          </w:rPr>
-          <w:delText>.</w:delText>
-        </w:r>
-        <w:r>
-          <w:rPr>
-            <w:highlight w:val="yellow"/>
-            <w:rPrChange w:id="58" w:author="Elise Pendall" w:date="2020-07-31T12:44:00Z">
-              <w:rPr/>
-            </w:rPrChange>
-          </w:rPr>
-          <w:delText xml:space="preserve"> </w:delText>
-        </w:r>
-        <w:r>
-          <w:rPr>
-            <w:highlight w:val="yellow"/>
-            <w:rPrChange w:id="59" w:author="Elise Pendall" w:date="2020-07-31T12:44:00Z">
-              <w:rPr/>
-            </w:rPrChange>
-          </w:rPr>
-          <w:delText>Note, you will need to convert GPP from umol m</w:delText>
-        </w:r>
-        <w:r>
-          <w:rPr>
-            <w:highlight w:val="yellow"/>
-            <w:vertAlign w:val="superscript"/>
-            <w:rPrChange w:id="60" w:author="Elise Pendall" w:date="2020-07-31T12:44:00Z">
-              <w:rPr>
-                <w:vertAlign w:val="superscript"/>
-              </w:rPr>
-            </w:rPrChange>
-          </w:rPr>
-          <w:delText>-2</w:delText>
-        </w:r>
-        <w:r>
-          <w:rPr>
-            <w:highlight w:val="yellow"/>
-            <w:rPrChange w:id="61" w:author="Elise Pendall" w:date="2020-07-31T12:44:00Z">
-              <w:rPr/>
-            </w:rPrChange>
-          </w:rPr>
-          <w:delText xml:space="preserve"> s</w:delText>
-        </w:r>
-        <w:r>
-          <w:rPr>
-            <w:highlight w:val="yellow"/>
-            <w:vertAlign w:val="superscript"/>
-            <w:rPrChange w:id="62" w:author="Elise Pendall" w:date="2020-07-31T12:44:00Z">
-              <w:rPr>
-                <w:vertAlign w:val="superscript"/>
-              </w:rPr>
-            </w:rPrChange>
-          </w:rPr>
-          <w:delText>-1</w:delText>
-        </w:r>
-        <w:r>
-          <w:rPr>
-            <w:highlight w:val="yellow"/>
-            <w:rPrChange w:id="63" w:author="Elise Pendall" w:date="2020-07-31T12:44:00Z">
-              <w:rPr/>
-            </w:rPrChange>
-          </w:rPr>
-          <w:delText xml:space="preserve"> to g </w:delText>
-        </w:r>
-        <w:r>
-          <w:rPr>
-            <w:highlight w:val="yellow"/>
-            <w:rPrChange w:id="64" w:author="Elise Pendall" w:date="2020-07-31T12:44:00Z">
-              <w:rPr/>
-            </w:rPrChange>
-          </w:rPr>
-          <w:delText xml:space="preserve">C </w:delText>
-        </w:r>
-        <w:r>
-          <w:rPr>
-            <w:highlight w:val="yellow"/>
-            <w:rPrChange w:id="65" w:author="Elise Pendall" w:date="2020-07-31T12:44:00Z">
-              <w:rPr/>
-            </w:rPrChange>
-          </w:rPr>
-          <w:delText>m</w:delText>
-        </w:r>
-        <w:r>
-          <w:rPr>
-            <w:highlight w:val="yellow"/>
-            <w:vertAlign w:val="superscript"/>
-            <w:rPrChange w:id="66" w:author="Elise Pendall" w:date="2020-07-31T12:44:00Z">
-              <w:rPr>
-                <w:vertAlign w:val="superscript"/>
-              </w:rPr>
-            </w:rPrChange>
-          </w:rPr>
-          <w:delText>-2</w:delText>
-        </w:r>
-        <w:r>
-          <w:rPr>
-            <w:highlight w:val="yellow"/>
-            <w:rPrChange w:id="67" w:author="Elise Pendall" w:date="2020-07-31T12:44:00Z">
-              <w:rPr/>
-            </w:rPrChange>
-          </w:rPr>
-          <w:delText xml:space="preserve"> day</w:delText>
-        </w:r>
-        <w:r>
-          <w:rPr>
-            <w:highlight w:val="yellow"/>
-            <w:vertAlign w:val="superscript"/>
-            <w:rPrChange w:id="68" w:author="Elise Pendall" w:date="2020-07-31T12:44:00Z">
-              <w:rPr>
-                <w:vertAlign w:val="superscript"/>
-              </w:rPr>
-            </w:rPrChange>
-          </w:rPr>
-          <w:delText xml:space="preserve">-1 </w:delText>
-        </w:r>
-        <w:r>
-          <w:rPr>
-            <w:highlight w:val="yellow"/>
-            <w:rPrChange w:id="69" w:author="Elise Pendall" w:date="2020-07-31T12:44:00Z">
-              <w:rPr/>
-            </w:rPrChange>
-          </w:rPr>
-          <w:delText xml:space="preserve">(see note 2). </w:delText>
-        </w:r>
-        <w:r>
-          <w:rPr>
-            <w:highlight w:val="yellow"/>
-            <w:rPrChange w:id="70" w:author="Elise Pendall" w:date="2020-07-31T12:44:00Z">
-              <w:rPr/>
-            </w:rPrChange>
-          </w:rPr>
-          <w:delText xml:space="preserve">Make a bar plot for each day, using the same y-axis scale, and copy it to your document. </w:delText>
-        </w:r>
-        <w:r>
-          <w:rPr>
-            <w:highlight w:val="yellow"/>
-            <w:rPrChange w:id="71" w:author="Elise Pendall" w:date="2020-07-31T12:44:00Z">
-              <w:rPr/>
-            </w:rPrChange>
-          </w:rPr>
-          <w:delText xml:space="preserve">How do these carbon fluxes compare </w:delText>
-        </w:r>
-        <w:r>
-          <w:rPr>
-            <w:highlight w:val="yellow"/>
-            <w:rPrChange w:id="72" w:author="Elise Pendall" w:date="2020-07-31T12:44:00Z">
-              <w:rPr/>
-            </w:rPrChange>
-          </w:rPr>
-          <w:delText xml:space="preserve">between the two dates? Why? </w:delText>
-        </w:r>
-      </w:del>
-    </w:p>
-    <w:p>
-      <w:pPr>
-        <w:pStyle w:val="ListParagraph"/>
-        <w:numPr>
-          <w:ilvl w:val="0"/>
-          <w:numId w:val="5"/>
-        </w:numPr>
-        <w:rPr>
-          <w:del w:id="73" w:author="Elise Pendall" w:date="2020-07-31T12:44:00Z"/>
-          <w:highlight w:val="yellow"/>
-          <w:rPrChange w:id="74" w:author="Elise Pendall" w:date="2020-07-31T12:44:00Z">
-            <w:rPr>
-              <w:del w:id="75" w:author="Elise Pendall" w:date="2020-07-31T12:44:00Z"/>
-            </w:rPr>
-          </w:rPrChange>
-        </w:rPr>
-      </w:pPr>
-      <w:del w:id="76" w:author="Elise Pendall" w:date="2020-07-31T12:44:00Z">
-        <w:r>
-          <w:rPr>
-            <w:highlight w:val="yellow"/>
-            <w:rPrChange w:id="77" w:author="Elise Pendall" w:date="2020-07-31T12:44:00Z">
-              <w:rPr/>
-            </w:rPrChange>
-          </w:rPr>
-          <w:delText xml:space="preserve">Calculate </w:delText>
-        </w:r>
-        <w:r>
-          <w:rPr>
-            <w:highlight w:val="yellow"/>
-            <w:rPrChange w:id="78" w:author="Elise Pendall" w:date="2020-07-31T12:44:00Z">
-              <w:rPr/>
-            </w:rPrChange>
-          </w:rPr>
-          <w:delText>water-use-efficiency (</w:delText>
-        </w:r>
-        <w:r>
-          <w:rPr>
-            <w:highlight w:val="yellow"/>
-            <w:rPrChange w:id="79" w:author="Elise Pendall" w:date="2020-07-31T12:44:00Z">
-              <w:rPr/>
-            </w:rPrChange>
-          </w:rPr>
-          <w:delText>WUE</w:delText>
-        </w:r>
-        <w:r>
-          <w:rPr>
-            <w:highlight w:val="yellow"/>
-            <w:rPrChange w:id="80" w:author="Elise Pendall" w:date="2020-07-31T12:44:00Z">
-              <w:rPr/>
-            </w:rPrChange>
-          </w:rPr>
-          <w:delText>)</w:delText>
-        </w:r>
-        <w:r>
-          <w:rPr>
-            <w:highlight w:val="yellow"/>
-            <w:rPrChange w:id="81" w:author="Elise Pendall" w:date="2020-07-31T12:44:00Z">
-              <w:rPr/>
-            </w:rPrChange>
-          </w:rPr>
-          <w:delText xml:space="preserve"> </w:delText>
-        </w:r>
-        <w:r>
-          <w:rPr>
-            <w:highlight w:val="yellow"/>
-            <w:rPrChange w:id="82" w:author="Elise Pendall" w:date="2020-07-31T12:44:00Z">
-              <w:rPr/>
-            </w:rPrChange>
-          </w:rPr>
-          <w:delText>as the sum of GPP / sum of ET for each day.</w:delText>
-        </w:r>
-        <w:r>
-          <w:rPr>
-            <w:highlight w:val="yellow"/>
-            <w:rPrChange w:id="83" w:author="Elise Pendall" w:date="2020-07-31T12:44:00Z">
-              <w:rPr/>
-            </w:rPrChange>
-          </w:rPr>
-          <w:delText xml:space="preserve"> </w:delText>
-        </w:r>
-        <w:r>
-          <w:rPr>
-            <w:highlight w:val="yellow"/>
-            <w:rPrChange w:id="84" w:author="Elise Pendall" w:date="2020-07-31T12:44:00Z">
-              <w:rPr/>
-            </w:rPrChange>
-          </w:rPr>
-          <w:delText>Remember that WUE (g carbon/kg water) indicates the amount of carbon that was sequestered per kg of water lost. You have already calculated ET in (mm/day) above, but you will need to</w:delText>
-        </w:r>
-        <w:r>
-          <w:rPr>
-            <w:highlight w:val="yellow"/>
-            <w:rPrChange w:id="85" w:author="Elise Pendall" w:date="2020-07-31T12:44:00Z">
-              <w:rPr/>
-            </w:rPrChange>
-          </w:rPr>
-          <w:delText xml:space="preserve"> convert</w:delText>
-        </w:r>
-        <w:r>
-          <w:rPr>
-            <w:highlight w:val="yellow"/>
-            <w:rPrChange w:id="86" w:author="Elise Pendall" w:date="2020-07-31T12:44:00Z">
-              <w:rPr/>
-            </w:rPrChange>
-          </w:rPr>
-          <w:delText xml:space="preserve"> </w:delText>
-        </w:r>
-        <w:r>
-          <w:rPr>
-            <w:highlight w:val="yellow"/>
-            <w:rPrChange w:id="87" w:author="Elise Pendall" w:date="2020-07-31T12:44:00Z">
-              <w:rPr/>
-            </w:rPrChange>
-          </w:rPr>
-          <w:delText>it</w:delText>
-        </w:r>
-        <w:r>
-          <w:rPr>
-            <w:highlight w:val="yellow"/>
-            <w:rPrChange w:id="88" w:author="Elise Pendall" w:date="2020-07-31T12:44:00Z">
-              <w:rPr/>
-            </w:rPrChange>
-          </w:rPr>
-          <w:delText xml:space="preserve"> to </w:delText>
-        </w:r>
-        <w:r>
-          <w:rPr>
-            <w:highlight w:val="yellow"/>
-            <w:rPrChange w:id="89" w:author="Elise Pendall" w:date="2020-07-31T12:44:00Z">
-              <w:rPr/>
-            </w:rPrChange>
-          </w:rPr>
-          <w:delText>k</w:delText>
-        </w:r>
-        <w:r>
-          <w:rPr>
-            <w:highlight w:val="yellow"/>
-            <w:rPrChange w:id="90" w:author="Elise Pendall" w:date="2020-07-31T12:44:00Z">
-              <w:rPr/>
-            </w:rPrChange>
-          </w:rPr>
-          <w:delText xml:space="preserve">g </w:delText>
-        </w:r>
-        <w:r>
-          <w:rPr>
-            <w:highlight w:val="yellow"/>
-            <w:rPrChange w:id="91" w:author="Elise Pendall" w:date="2020-07-31T12:44:00Z">
-              <w:rPr/>
-            </w:rPrChange>
-          </w:rPr>
-          <w:delText xml:space="preserve">H2O </w:delText>
-        </w:r>
-        <w:r>
-          <w:rPr>
-            <w:highlight w:val="yellow"/>
-            <w:rPrChange w:id="92" w:author="Elise Pendall" w:date="2020-07-31T12:44:00Z">
-              <w:rPr/>
-            </w:rPrChange>
-          </w:rPr>
-          <w:delText>m</w:delText>
-        </w:r>
-        <w:r>
-          <w:rPr>
-            <w:highlight w:val="yellow"/>
-            <w:vertAlign w:val="superscript"/>
-            <w:rPrChange w:id="93" w:author="Elise Pendall" w:date="2020-07-31T12:44:00Z">
-              <w:rPr>
-                <w:vertAlign w:val="superscript"/>
-              </w:rPr>
-            </w:rPrChange>
-          </w:rPr>
-          <w:delText>-2</w:delText>
-        </w:r>
-        <w:r>
-          <w:rPr>
-            <w:highlight w:val="yellow"/>
-            <w:rPrChange w:id="94" w:author="Elise Pendall" w:date="2020-07-31T12:44:00Z">
-              <w:rPr/>
-            </w:rPrChange>
-          </w:rPr>
-          <w:delText xml:space="preserve"> day</w:delText>
-        </w:r>
-        <w:r>
-          <w:rPr>
-            <w:highlight w:val="yellow"/>
-            <w:vertAlign w:val="superscript"/>
-            <w:rPrChange w:id="95" w:author="Elise Pendall" w:date="2020-07-31T12:44:00Z">
-              <w:rPr>
-                <w:vertAlign w:val="superscript"/>
-              </w:rPr>
-            </w:rPrChange>
-          </w:rPr>
-          <w:delText>-1</w:delText>
-        </w:r>
-        <w:r>
-          <w:rPr>
-            <w:highlight w:val="yellow"/>
-            <w:vertAlign w:val="superscript"/>
-            <w:rPrChange w:id="96" w:author="Elise Pendall" w:date="2020-07-31T12:44:00Z">
-              <w:rPr>
-                <w:vertAlign w:val="superscript"/>
-              </w:rPr>
-            </w:rPrChange>
-          </w:rPr>
-          <w:delText xml:space="preserve"> </w:delText>
-        </w:r>
-        <w:r>
-          <w:rPr>
-            <w:highlight w:val="yellow"/>
-            <w:rPrChange w:id="97" w:author="Elise Pendall" w:date="2020-07-31T12:44:00Z">
-              <w:rPr/>
-            </w:rPrChange>
-          </w:rPr>
-          <w:delText xml:space="preserve">(see note </w:delText>
-        </w:r>
-        <w:r>
-          <w:rPr>
-            <w:highlight w:val="yellow"/>
-            <w:rPrChange w:id="98" w:author="Elise Pendall" w:date="2020-07-31T12:44:00Z">
-              <w:rPr/>
-            </w:rPrChange>
-          </w:rPr>
-          <w:delText>1 again</w:delText>
-        </w:r>
-        <w:r>
-          <w:rPr>
-            <w:highlight w:val="yellow"/>
-            <w:rPrChange w:id="99" w:author="Elise Pendall" w:date="2020-07-31T12:44:00Z">
-              <w:rPr/>
-            </w:rPrChange>
-          </w:rPr>
-          <w:delText>).</w:delText>
-        </w:r>
-      </w:del>
-    </w:p>
-    <w:p>
-      <w:pPr>
-        <w:pStyle w:val="ListParagraph"/>
-        <w:numPr>
-          <w:ilvl w:val="0"/>
-          <w:numId w:val="5"/>
-        </w:numPr>
-        <w:rPr>
-          <w:del w:id="100" w:author="Elise Pendall" w:date="2020-07-31T12:44:00Z"/>
-          <w:highlight w:val="yellow"/>
-          <w:rPrChange w:id="101" w:author="Elise Pendall" w:date="2020-07-31T12:44:00Z">
-            <w:rPr>
-              <w:del w:id="102" w:author="Elise Pendall" w:date="2020-07-31T12:44:00Z"/>
-            </w:rPr>
-          </w:rPrChange>
-        </w:rPr>
-      </w:pPr>
-      <w:del w:id="103" w:author="Elise Pendall" w:date="2020-07-31T12:44:00Z">
-        <w:r>
-          <w:rPr>
-            <w:highlight w:val="yellow"/>
-            <w:rPrChange w:id="104" w:author="Elise Pendall" w:date="2020-07-31T12:44:00Z">
-              <w:rPr/>
-            </w:rPrChange>
-          </w:rPr>
-          <w:delText>P</w:delText>
-        </w:r>
-        <w:r>
-          <w:rPr>
-            <w:highlight w:val="yellow"/>
-            <w:rPrChange w:id="105" w:author="Elise Pendall" w:date="2020-07-31T12:44:00Z">
-              <w:rPr/>
-            </w:rPrChange>
-          </w:rPr>
-          <w:delText xml:space="preserve">lot </w:delText>
-        </w:r>
-        <w:r>
-          <w:rPr>
-            <w:highlight w:val="yellow"/>
-            <w:rPrChange w:id="106" w:author="Elise Pendall" w:date="2020-07-31T12:44:00Z">
-              <w:rPr/>
-            </w:rPrChange>
-          </w:rPr>
-          <w:delText xml:space="preserve">diurnal patterns of WUE (half-hourly values of GPP vs ET) and </w:delText>
-        </w:r>
-        <w:r>
-          <w:rPr>
-            <w:highlight w:val="yellow"/>
-            <w:rPrChange w:id="107" w:author="Elise Pendall" w:date="2020-07-31T12:44:00Z">
-              <w:rPr/>
-            </w:rPrChange>
-          </w:rPr>
-          <w:delText xml:space="preserve">briefly </w:delText>
-        </w:r>
-        <w:r>
-          <w:rPr>
-            <w:highlight w:val="yellow"/>
-            <w:rPrChange w:id="108" w:author="Elise Pendall" w:date="2020-07-31T12:44:00Z">
-              <w:rPr/>
-            </w:rPrChange>
-          </w:rPr>
-          <w:delText>describe the patterns th</w:delText>
-        </w:r>
-        <w:r>
-          <w:rPr>
-            <w:highlight w:val="yellow"/>
-            <w:rPrChange w:id="109" w:author="Elise Pendall" w:date="2020-07-31T12:44:00Z">
-              <w:rPr/>
-            </w:rPrChange>
-          </w:rPr>
-          <w:delText>at you see and provide a reason for the large morning spike.</w:delText>
-        </w:r>
-      </w:del>
-    </w:p>
-    <w:p>
-      <w:r>
-        <w:rPr>
-          <w:highlight w:val="yellow"/>
-          <w:rPrChange w:id="110" w:author="Elise Pendall" w:date="2020-07-31T12:44:00Z">
-            <w:rPr/>
-          </w:rPrChange>
-        </w:rPr>
-        <w:t xml:space="preserve">Step </w:t>
-      </w:r>
-      <w:del w:id="111" w:author="Elise Pendall" w:date="2020-07-31T12:44:00Z">
-        <w:r>
-          <w:rPr>
-            <w:highlight w:val="yellow"/>
-            <w:rPrChange w:id="112" w:author="Elise Pendall" w:date="2020-07-31T12:44:00Z">
-              <w:rPr/>
-            </w:rPrChange>
-          </w:rPr>
-          <w:delText>6</w:delText>
-        </w:r>
-      </w:del>
-      <w:ins w:id="113" w:author="Elise Pendall" w:date="2020-07-31T12:44:00Z">
-        <w:r>
-          <w:rPr>
-            <w:highlight w:val="yellow"/>
-            <w:rPrChange w:id="114" w:author="Elise Pendall" w:date="2020-07-31T12:44:00Z">
-              <w:rPr/>
-            </w:rPrChange>
-          </w:rPr>
-          <w:t>4</w:t>
-        </w:r>
-      </w:ins>
-      <w:r>
-        <w:rPr>
-          <w:highlight w:val="yellow"/>
-          <w:rPrChange w:id="115" w:author="Elise Pendall" w:date="2020-07-31T12:44:00Z">
-            <w:rPr/>
-          </w:rPrChange>
-        </w:rPr>
-        <w:t xml:space="preserve">. </w:t>
-      </w:r>
-      <w:r>
-        <w:rPr>
-          <w:highlight w:val="yellow"/>
-          <w:rPrChange w:id="116" w:author="Elise Pendall" w:date="2020-07-31T12:44:00Z">
-            <w:rPr/>
-          </w:rPrChange>
-        </w:rPr>
-        <w:t>Write a 200-word essay</w:t>
-      </w:r>
-      <w:r>
-        <w:rPr>
-          <w:highlight w:val="yellow"/>
-          <w:rPrChange w:id="117" w:author="Elise Pendall" w:date="2020-07-31T12:44:00Z">
-            <w:rPr/>
-          </w:rPrChange>
-        </w:rPr>
-        <w:t xml:space="preserve"> on what you learned</w:t>
-      </w:r>
-      <w:r>
-        <w:rPr>
-          <w:highlight w:val="yellow"/>
-          <w:rPrChange w:id="118" w:author="Elise Pendall" w:date="2020-07-31T12:44:00Z">
-            <w:rPr/>
-          </w:rPrChange>
-        </w:rPr>
-        <w:t xml:space="preserve">. </w:t>
-      </w:r>
-      <w:del w:id="119" w:author="Elise Pendall" w:date="2020-07-31T12:44:00Z">
-        <w:r>
-          <w:rPr>
-            <w:highlight w:val="yellow"/>
-            <w:rPrChange w:id="120" w:author="Elise Pendall" w:date="2020-07-31T12:44:00Z">
-              <w:rPr/>
-            </w:rPrChange>
-          </w:rPr>
-          <w:delText>W</w:delText>
-        </w:r>
-        <w:r>
-          <w:rPr>
-            <w:highlight w:val="yellow"/>
-            <w:rPrChange w:id="121" w:author="Elise Pendall" w:date="2020-07-31T12:44:00Z">
-              <w:rPr/>
-            </w:rPrChange>
-          </w:rPr>
-          <w:delText>hy does the Cumberland Plain Woodland have net C uptake in winter?</w:delText>
-        </w:r>
-        <w:r>
-          <w:rPr>
-            <w:highlight w:val="yellow"/>
-            <w:rPrChange w:id="122" w:author="Elise Pendall" w:date="2020-07-31T12:44:00Z">
-              <w:rPr/>
-            </w:rPrChange>
-          </w:rPr>
-          <w:delText xml:space="preserve"> (</w:delText>
-        </w:r>
-        <w:r>
-          <w:rPr>
-            <w:highlight w:val="yellow"/>
-            <w:rPrChange w:id="123" w:author="Elise Pendall" w:date="2020-07-31T12:44:00Z">
-              <w:rPr/>
-            </w:rPrChange>
-          </w:rPr>
-          <w:delText>refer to</w:delText>
-        </w:r>
-        <w:r>
-          <w:rPr>
-            <w:highlight w:val="yellow"/>
-            <w:rPrChange w:id="124" w:author="Elise Pendall" w:date="2020-07-31T12:44:00Z">
-              <w:rPr/>
-            </w:rPrChange>
-          </w:rPr>
-          <w:delText xml:space="preserve"> Renchon et al. </w:delText>
-        </w:r>
-        <w:r>
-          <w:rPr>
-            <w:highlight w:val="yellow"/>
-            <w:rPrChange w:id="125" w:author="Elise Pendall" w:date="2020-07-31T12:44:00Z">
-              <w:rPr/>
-            </w:rPrChange>
-          </w:rPr>
-          <w:delText>2018 for some ideas</w:delText>
-        </w:r>
-        <w:r>
-          <w:rPr>
-            <w:highlight w:val="yellow"/>
-            <w:rPrChange w:id="126" w:author="Elise Pendall" w:date="2020-07-31T12:44:00Z">
-              <w:rPr/>
-            </w:rPrChange>
-          </w:rPr>
-          <w:delText>)</w:delText>
-        </w:r>
-        <w:r>
-          <w:rPr>
-            <w:highlight w:val="yellow"/>
-            <w:rPrChange w:id="127" w:author="Elise Pendall" w:date="2020-07-31T12:44:00Z">
-              <w:rPr/>
-            </w:rPrChange>
-          </w:rPr>
-          <w:delText xml:space="preserve">. </w:delText>
-        </w:r>
-      </w:del>
-      <w:r>
-        <w:rPr>
-          <w:highlight w:val="yellow"/>
-          <w:rPrChange w:id="128" w:author="Elise Pendall" w:date="2020-07-31T12:44:00Z">
-            <w:rPr/>
-          </w:rPrChange>
-        </w:rPr>
-        <w:t>What might happen in a warmer, drier climate or during a heat wave?</w:t>
-      </w:r>
-    </w:p>
-    <w:p>
-      <w:r>
         <w:rPr>
           <w:b/>
           <w:u w:val="single"/>
         </w:rPr>
-        <w:t>NOT</w:t>
-      </w:r>
+      </w:pPr>
       <w:r>
         <w:rPr>
           <w:b/>
           <w:u w:val="single"/>
         </w:rPr>
-        <w:t>ES</w:t>
-      </w:r>
-      <w:r>
-        <w:t xml:space="preserve">: </w:t>
-      </w:r>
-    </w:p>
-    <w:p>
-      <w:r>
-        <w:t xml:space="preserve">1) </w:t>
-      </w:r>
-      <w:r>
-        <w:t xml:space="preserve">To convert LE to ET, </w:t>
-      </w:r>
-      <w:r>
-        <w:t>remember at 20°C,</w:t>
-      </w:r>
-      <w:r>
-        <w:rPr>
-          <w:rFonts w:ascii="Symbol" w:hAnsi="Symbol"/>
-        </w:rPr>
-        <w:t></w:t>
-      </w:r>
-      <w:r>
-        <w:rPr>
-          <w:rFonts w:ascii="Symbol" w:hAnsi="Symbol"/>
-        </w:rPr>
-        <w:t></w:t>
-      </w:r>
-      <w:r>
-        <w:t xml:space="preserve"> is  2.45 MJ/</w:t>
-      </w:r>
-      <w:r>
-        <w:t>kg. In other words, 2.45 MJ are needed to vaporize 1 kg or 0.001 m</w:t>
-      </w:r>
-      <w:r>
-        <w:rPr>
-          <w:vertAlign w:val="superscript"/>
-        </w:rPr>
-        <w:t>3</w:t>
-      </w:r>
-      <w:r>
-        <w:t xml:space="preserve"> of water.</w:t>
-      </w:r>
-      <w:r>
-        <w:t xml:space="preserve"> </w:t>
-      </w:r>
-      <w:r>
-        <w:t>Assume 1 m</w:t>
-      </w:r>
-      <w:r>
-        <w:rPr>
-          <w:vertAlign w:val="superscript"/>
-        </w:rPr>
-        <w:t>2</w:t>
-      </w:r>
-      <w:r>
-        <w:t xml:space="preserve"> basis, </w:t>
-      </w:r>
-      <w:r>
-        <w:t>and density of water of 1000 kg/</w:t>
-      </w:r>
-      <w:r>
-        <w:t>m</w:t>
-      </w:r>
-      <w:r>
-        <w:rPr>
-          <w:vertAlign w:val="superscript"/>
-        </w:rPr>
-        <w:t>3</w:t>
-      </w:r>
-      <w:r>
-        <w:t>. Also remember 1W = 1 J</w:t>
-      </w:r>
-      <w:r>
-        <w:t>/</w:t>
-      </w:r>
-      <w:r>
-        <w:t>s</w:t>
-      </w:r>
-      <w:r>
-        <w:t xml:space="preserve"> </w:t>
-      </w:r>
-    </w:p>
-    <w:p>
-      <w:r>
-        <w:t xml:space="preserve">2) To convert from umol to grams, remember that 1 umol </w:t>
-      </w:r>
-      <w:ins w:id="129" w:author="Elise Pendall" w:date="2019-09-24T17:10:00Z">
-        <w:r>
-          <w:t>CO</w:t>
-        </w:r>
-        <w:r>
-          <w:rPr>
-            <w:vertAlign w:val="subscript"/>
-          </w:rPr>
-          <w:t>2</w:t>
-        </w:r>
-        <w:r>
-          <w:t xml:space="preserve"> </w:t>
-        </w:r>
-      </w:ins>
-      <w:r>
-        <w:t>= 1</w:t>
-      </w:r>
-      <w:ins w:id="130" w:author="Elise Pendall" w:date="2019-09-24T17:10:00Z">
-        <w:r>
-          <w:t>2</w:t>
-        </w:r>
-      </w:ins>
-      <w:r>
-        <w:t>*10</w:t>
-      </w:r>
-      <w:r>
-        <w:rPr>
-          <w:vertAlign w:val="superscript"/>
-        </w:rPr>
-        <w:t>-6</w:t>
-      </w:r>
-      <w:r>
-        <w:t xml:space="preserve"> grams</w:t>
-      </w:r>
-      <w:ins w:id="131" w:author="Elise Pendall" w:date="2019-09-24T17:10:00Z">
-        <w:r>
-          <w:t xml:space="preserve"> C</w:t>
-        </w:r>
-      </w:ins>
-      <w:r>
-        <w:t>, and there are 60 seconds in a minute, 60 minutes in an hour, and 24 hours in a day.</w:t>
-      </w:r>
-    </w:p>
-    <w:p>
-      <w:pPr>
-        <w:rPr>
-          <w:b/>
-          <w:u w:val="single"/>
-        </w:rPr>
-      </w:pPr>
-      <w:r>
-        <w:rPr>
-          <w:b/>
-          <w:u w:val="single"/>
-        </w:rPr>
-        <w:lastRenderedPageBreak/>
         <w:t>Table showing abbreviations and units</w:t>
       </w:r>
     </w:p>
@@ -1975,6 +1037,14 @@
               </w:rPr>
               <w:t>Latent heat flux</w:t>
             </w:r>
+            <w:r>
+              <w:rPr>
+                <w:rFonts w:ascii="Calibri" w:eastAsia="Times New Roman" w:hAnsi="Calibri" w:cs="Times New Roman"/>
+                <w:color w:val="000000"/>
+                <w:lang w:eastAsia="en-AU"/>
+              </w:rPr>
+              <w:t xml:space="preserve"> (aka LE)</w:t>
+            </w:r>
           </w:p>
         </w:tc>
         <w:tc>
@@ -2199,7 +1269,15 @@
                 <w:color w:val="000000"/>
                 <w:lang w:eastAsia="en-AU"/>
               </w:rPr>
-              <w:t>Sensible heat flux from virtual heat flux</w:t>
+              <w:t xml:space="preserve">Sensible heat flux </w:t>
+            </w:r>
+            <w:r>
+              <w:rPr>
+                <w:rFonts w:ascii="Calibri" w:eastAsia="Times New Roman" w:hAnsi="Calibri" w:cs="Times New Roman"/>
+                <w:color w:val="000000"/>
+                <w:lang w:eastAsia="en-AU"/>
+              </w:rPr>
+              <w:t>(aka H)</w:t>
             </w:r>
           </w:p>
         </w:tc>
@@ -2731,7 +1809,7 @@
                 <w:color w:val="000000"/>
                 <w:lang w:eastAsia="en-AU"/>
               </w:rPr>
-              <w:t>NEP</w:t>
+              <w:t>RH</w:t>
             </w:r>
           </w:p>
         </w:tc>
@@ -2764,7 +1842,7 @@
                 <w:color w:val="000000"/>
                 <w:lang w:eastAsia="en-AU"/>
               </w:rPr>
-              <w:t>Net ecosystem productivity</w:t>
+              <w:t>Relative humidity</w:t>
             </w:r>
           </w:p>
         </w:tc>
@@ -2797,33 +1875,7 @@
                 <w:color w:val="000000"/>
                 <w:lang w:eastAsia="en-AU"/>
               </w:rPr>
-              <w:t>umol m</w:t>
-            </w:r>
-            <w:r>
-              <w:rPr>
-                <w:rFonts w:ascii="Calibri" w:eastAsia="Times New Roman" w:hAnsi="Calibri" w:cs="Times New Roman"/>
-                <w:color w:val="000000"/>
-                <w:vertAlign w:val="superscript"/>
-                <w:lang w:eastAsia="en-AU"/>
-              </w:rPr>
-              <w:t>-2</w:t>
-            </w:r>
-            <w:r>
-              <w:rPr>
-                <w:rFonts w:ascii="Calibri" w:eastAsia="Times New Roman" w:hAnsi="Calibri" w:cs="Times New Roman"/>
-                <w:color w:val="000000"/>
-                <w:lang w:eastAsia="en-AU"/>
-              </w:rPr>
-              <w:t xml:space="preserve"> s</w:t>
-            </w:r>
-            <w:r>
-              <w:rPr>
-                <w:rFonts w:ascii="Calibri" w:eastAsia="Times New Roman" w:hAnsi="Calibri" w:cs="Times New Roman"/>
-                <w:color w:val="000000"/>
-                <w:vertAlign w:val="superscript"/>
-                <w:lang w:eastAsia="en-AU"/>
-              </w:rPr>
-              <w:t>-1</w:t>
+              <w:t>%</w:t>
             </w:r>
           </w:p>
         </w:tc>
@@ -2861,7 +1913,7 @@
                 <w:color w:val="000000"/>
                 <w:lang w:eastAsia="en-AU"/>
               </w:rPr>
-              <w:t>GPP</w:t>
+              <w:t>Ta</w:t>
             </w:r>
           </w:p>
         </w:tc>
@@ -2894,7 +1946,7 @@
                 <w:color w:val="000000"/>
                 <w:lang w:eastAsia="en-AU"/>
               </w:rPr>
-              <w:t>Gross primary productivity</w:t>
+              <w:t>Air temperature</w:t>
             </w:r>
           </w:p>
         </w:tc>
@@ -2927,33 +1979,7 @@
                 <w:color w:val="000000"/>
                 <w:lang w:eastAsia="en-AU"/>
               </w:rPr>
-              <w:t>umol m</w:t>
-            </w:r>
-            <w:r>
-              <w:rPr>
-                <w:rFonts w:ascii="Calibri" w:eastAsia="Times New Roman" w:hAnsi="Calibri" w:cs="Times New Roman"/>
-                <w:color w:val="000000"/>
-                <w:vertAlign w:val="superscript"/>
-                <w:lang w:eastAsia="en-AU"/>
-              </w:rPr>
-              <w:t>-2</w:t>
-            </w:r>
-            <w:r>
-              <w:rPr>
-                <w:rFonts w:ascii="Calibri" w:eastAsia="Times New Roman" w:hAnsi="Calibri" w:cs="Times New Roman"/>
-                <w:color w:val="000000"/>
-                <w:lang w:eastAsia="en-AU"/>
-              </w:rPr>
-              <w:t xml:space="preserve"> s</w:t>
-            </w:r>
-            <w:r>
-              <w:rPr>
-                <w:rFonts w:ascii="Calibri" w:eastAsia="Times New Roman" w:hAnsi="Calibri" w:cs="Times New Roman"/>
-                <w:color w:val="000000"/>
-                <w:vertAlign w:val="superscript"/>
-                <w:lang w:eastAsia="en-AU"/>
-              </w:rPr>
-              <w:t>-1</w:t>
+              <w:t>C</w:t>
             </w:r>
           </w:p>
         </w:tc>
@@ -2974,25 +2000,16 @@
             <w:shd w:val="clear" w:color="auto" w:fill="auto"/>
             <w:noWrap/>
             <w:vAlign w:val="bottom"/>
-            <w:hideMark/>
-          </w:tcPr>
-          <w:p>
-            <w:pPr>
-              <w:spacing w:after="0" w:line="240" w:lineRule="auto"/>
-              <w:rPr>
-                <w:rFonts w:ascii="Calibri" w:eastAsia="Times New Roman" w:hAnsi="Calibri" w:cs="Times New Roman"/>
-                <w:color w:val="000000"/>
-                <w:lang w:eastAsia="en-AU"/>
-              </w:rPr>
-            </w:pPr>
-            <w:r>
-              <w:rPr>
-                <w:rFonts w:ascii="Calibri" w:eastAsia="Times New Roman" w:hAnsi="Calibri" w:cs="Times New Roman"/>
-                <w:color w:val="000000"/>
-                <w:lang w:eastAsia="en-AU"/>
-              </w:rPr>
-              <w:t>ER</w:t>
-            </w:r>
+          </w:tcPr>
+          <w:p>
+            <w:pPr>
+              <w:spacing w:after="0" w:line="240" w:lineRule="auto"/>
+              <w:rPr>
+                <w:rFonts w:ascii="Calibri" w:eastAsia="Times New Roman" w:hAnsi="Calibri" w:cs="Times New Roman"/>
+                <w:color w:val="000000"/>
+                <w:lang w:eastAsia="en-AU"/>
+              </w:rPr>
+            </w:pPr>
           </w:p>
         </w:tc>
         <w:tc>
@@ -3007,25 +2024,16 @@
             <w:shd w:val="clear" w:color="auto" w:fill="auto"/>
             <w:noWrap/>
             <w:vAlign w:val="bottom"/>
-            <w:hideMark/>
-          </w:tcPr>
-          <w:p>
-            <w:pPr>
-              <w:spacing w:after="0" w:line="240" w:lineRule="auto"/>
-              <w:rPr>
-                <w:rFonts w:ascii="Calibri" w:eastAsia="Times New Roman" w:hAnsi="Calibri" w:cs="Times New Roman"/>
-                <w:color w:val="000000"/>
-                <w:lang w:eastAsia="en-AU"/>
-              </w:rPr>
-            </w:pPr>
-            <w:r>
-              <w:rPr>
-                <w:rFonts w:ascii="Calibri" w:eastAsia="Times New Roman" w:hAnsi="Calibri" w:cs="Times New Roman"/>
-                <w:color w:val="000000"/>
-                <w:lang w:eastAsia="en-AU"/>
-              </w:rPr>
-              <w:t>Ecosystem respiration</w:t>
-            </w:r>
+          </w:tcPr>
+          <w:p>
+            <w:pPr>
+              <w:spacing w:after="0" w:line="240" w:lineRule="auto"/>
+              <w:rPr>
+                <w:rFonts w:ascii="Calibri" w:eastAsia="Times New Roman" w:hAnsi="Calibri" w:cs="Times New Roman"/>
+                <w:color w:val="000000"/>
+                <w:lang w:eastAsia="en-AU"/>
+              </w:rPr>
+            </w:pPr>
           </w:p>
         </w:tc>
         <w:tc>
@@ -3040,51 +2048,16 @@
             <w:shd w:val="clear" w:color="auto" w:fill="auto"/>
             <w:noWrap/>
             <w:vAlign w:val="bottom"/>
-            <w:hideMark/>
-          </w:tcPr>
-          <w:p>
-            <w:pPr>
-              <w:spacing w:after="0" w:line="240" w:lineRule="auto"/>
-              <w:rPr>
-                <w:rFonts w:ascii="Calibri" w:eastAsia="Times New Roman" w:hAnsi="Calibri" w:cs="Times New Roman"/>
-                <w:color w:val="000000"/>
-                <w:lang w:eastAsia="en-AU"/>
-              </w:rPr>
-            </w:pPr>
-            <w:r>
-              <w:rPr>
-                <w:rFonts w:ascii="Calibri" w:eastAsia="Times New Roman" w:hAnsi="Calibri" w:cs="Times New Roman"/>
-                <w:color w:val="000000"/>
-                <w:lang w:eastAsia="en-AU"/>
-              </w:rPr>
-              <w:t>umol m</w:t>
-            </w:r>
-            <w:r>
-              <w:rPr>
-                <w:rFonts w:ascii="Calibri" w:eastAsia="Times New Roman" w:hAnsi="Calibri" w:cs="Times New Roman"/>
-                <w:color w:val="000000"/>
-                <w:vertAlign w:val="superscript"/>
-                <w:lang w:eastAsia="en-AU"/>
-              </w:rPr>
-              <w:t>-2</w:t>
-            </w:r>
-            <w:r>
-              <w:rPr>
-                <w:rFonts w:ascii="Calibri" w:eastAsia="Times New Roman" w:hAnsi="Calibri" w:cs="Times New Roman"/>
-                <w:color w:val="000000"/>
-                <w:lang w:eastAsia="en-AU"/>
-              </w:rPr>
-              <w:t xml:space="preserve"> s</w:t>
-            </w:r>
-            <w:r>
-              <w:rPr>
-                <w:rFonts w:ascii="Calibri" w:eastAsia="Times New Roman" w:hAnsi="Calibri" w:cs="Times New Roman"/>
-                <w:color w:val="000000"/>
-                <w:vertAlign w:val="superscript"/>
-                <w:lang w:eastAsia="en-AU"/>
-              </w:rPr>
-              <w:t>-1</w:t>
-            </w:r>
+          </w:tcPr>
+          <w:p>
+            <w:pPr>
+              <w:spacing w:after="0" w:line="240" w:lineRule="auto"/>
+              <w:rPr>
+                <w:rFonts w:ascii="Calibri" w:eastAsia="Times New Roman" w:hAnsi="Calibri" w:cs="Times New Roman"/>
+                <w:color w:val="000000"/>
+                <w:lang w:eastAsia="en-AU"/>
+              </w:rPr>
+            </w:pPr>
           </w:p>
         </w:tc>
       </w:tr>
@@ -3104,25 +2077,16 @@
             <w:shd w:val="clear" w:color="auto" w:fill="auto"/>
             <w:noWrap/>
             <w:vAlign w:val="bottom"/>
-            <w:hideMark/>
-          </w:tcPr>
-          <w:p>
-            <w:pPr>
-              <w:spacing w:after="0" w:line="240" w:lineRule="auto"/>
-              <w:rPr>
-                <w:rFonts w:ascii="Calibri" w:eastAsia="Times New Roman" w:hAnsi="Calibri" w:cs="Times New Roman"/>
-                <w:color w:val="000000"/>
-                <w:lang w:eastAsia="en-AU"/>
-              </w:rPr>
-            </w:pPr>
-            <w:r>
-              <w:rPr>
-                <w:rFonts w:ascii="Calibri" w:eastAsia="Times New Roman" w:hAnsi="Calibri" w:cs="Times New Roman"/>
-                <w:color w:val="000000"/>
-                <w:lang w:eastAsia="en-AU"/>
-              </w:rPr>
-              <w:t>RH</w:t>
-            </w:r>
+          </w:tcPr>
+          <w:p>
+            <w:pPr>
+              <w:spacing w:after="0" w:line="240" w:lineRule="auto"/>
+              <w:rPr>
+                <w:rFonts w:ascii="Calibri" w:eastAsia="Times New Roman" w:hAnsi="Calibri" w:cs="Times New Roman"/>
+                <w:color w:val="000000"/>
+                <w:lang w:eastAsia="en-AU"/>
+              </w:rPr>
+            </w:pPr>
           </w:p>
         </w:tc>
         <w:tc>
@@ -3137,25 +2101,16 @@
             <w:shd w:val="clear" w:color="auto" w:fill="auto"/>
             <w:noWrap/>
             <w:vAlign w:val="bottom"/>
-            <w:hideMark/>
-          </w:tcPr>
-          <w:p>
-            <w:pPr>
-              <w:spacing w:after="0" w:line="240" w:lineRule="auto"/>
-              <w:rPr>
-                <w:rFonts w:ascii="Calibri" w:eastAsia="Times New Roman" w:hAnsi="Calibri" w:cs="Times New Roman"/>
-                <w:color w:val="000000"/>
-                <w:lang w:eastAsia="en-AU"/>
-              </w:rPr>
-            </w:pPr>
-            <w:r>
-              <w:rPr>
-                <w:rFonts w:ascii="Calibri" w:eastAsia="Times New Roman" w:hAnsi="Calibri" w:cs="Times New Roman"/>
-                <w:color w:val="000000"/>
-                <w:lang w:eastAsia="en-AU"/>
-              </w:rPr>
-              <w:t>Relative humidity</w:t>
-            </w:r>
+          </w:tcPr>
+          <w:p>
+            <w:pPr>
+              <w:spacing w:after="0" w:line="240" w:lineRule="auto"/>
+              <w:rPr>
+                <w:rFonts w:ascii="Calibri" w:eastAsia="Times New Roman" w:hAnsi="Calibri" w:cs="Times New Roman"/>
+                <w:color w:val="000000"/>
+                <w:lang w:eastAsia="en-AU"/>
+              </w:rPr>
+            </w:pPr>
           </w:p>
         </w:tc>
         <w:tc>
@@ -3170,25 +2125,16 @@
             <w:shd w:val="clear" w:color="auto" w:fill="auto"/>
             <w:noWrap/>
             <w:vAlign w:val="bottom"/>
-            <w:hideMark/>
-          </w:tcPr>
-          <w:p>
-            <w:pPr>
-              <w:spacing w:after="0" w:line="240" w:lineRule="auto"/>
-              <w:rPr>
-                <w:rFonts w:ascii="Calibri" w:eastAsia="Times New Roman" w:hAnsi="Calibri" w:cs="Times New Roman"/>
-                <w:color w:val="000000"/>
-                <w:lang w:eastAsia="en-AU"/>
-              </w:rPr>
-            </w:pPr>
-            <w:r>
-              <w:rPr>
-                <w:rFonts w:ascii="Calibri" w:eastAsia="Times New Roman" w:hAnsi="Calibri" w:cs="Times New Roman"/>
-                <w:color w:val="000000"/>
-                <w:lang w:eastAsia="en-AU"/>
-              </w:rPr>
-              <w:t>%</w:t>
-            </w:r>
+          </w:tcPr>
+          <w:p>
+            <w:pPr>
+              <w:spacing w:after="0" w:line="240" w:lineRule="auto"/>
+              <w:rPr>
+                <w:rFonts w:ascii="Calibri" w:eastAsia="Times New Roman" w:hAnsi="Calibri" w:cs="Times New Roman"/>
+                <w:color w:val="000000"/>
+                <w:lang w:eastAsia="en-AU"/>
+              </w:rPr>
+            </w:pPr>
           </w:p>
         </w:tc>
       </w:tr>
@@ -3218,14 +2164,6 @@
                 <w:lang w:eastAsia="en-AU"/>
               </w:rPr>
             </w:pPr>
-            <w:r>
-              <w:rPr>
-                <w:rFonts w:ascii="Calibri" w:eastAsia="Times New Roman" w:hAnsi="Calibri" w:cs="Times New Roman"/>
-                <w:color w:val="000000"/>
-                <w:lang w:eastAsia="en-AU"/>
-              </w:rPr>
-              <w:t>Ta</w:t>
-            </w:r>
           </w:p>
         </w:tc>
         <w:tc>
@@ -3250,14 +2188,6 @@
                 <w:lang w:eastAsia="en-AU"/>
               </w:rPr>
             </w:pPr>
-            <w:r>
-              <w:rPr>
-                <w:rFonts w:ascii="Calibri" w:eastAsia="Times New Roman" w:hAnsi="Calibri" w:cs="Times New Roman"/>
-                <w:color w:val="000000"/>
-                <w:lang w:eastAsia="en-AU"/>
-              </w:rPr>
-              <w:t>Air temperature</w:t>
-            </w:r>
           </w:p>
         </w:tc>
         <w:tc>
@@ -3282,14 +2212,6 @@
                 <w:lang w:eastAsia="en-AU"/>
               </w:rPr>
             </w:pPr>
-            <w:r>
-              <w:rPr>
-                <w:rFonts w:ascii="Calibri" w:eastAsia="Times New Roman" w:hAnsi="Calibri" w:cs="Times New Roman"/>
-                <w:color w:val="000000"/>
-                <w:lang w:eastAsia="en-AU"/>
-              </w:rPr>
-              <w:t>C</w:t>
-            </w:r>
           </w:p>
         </w:tc>
       </w:tr>
@@ -3307,33 +2229,6 @@
     </w:sectPr>
   </w:body>
 </w:document>
-</file>
-
-<file path=word/comments.xml><?xml version="1.0" encoding="utf-8"?>
-<w:comments xmlns:wpc="http://schemas.microsoft.com/office/word/2010/wordprocessingCanvas" xmlns:cx="http://schemas.microsoft.com/office/drawing/2014/chartex" xmlns:cx1="http://schemas.microsoft.com/office/drawing/2015/9/8/chartex" xmlns:mc="http://schemas.openxmlformats.org/markup-compatibility/2006" xmlns:o="urn:schemas-microsoft-com:office:office" xmlns:r="http://schemas.openxmlformats.org/officeDocument/2006/relationships" xmlns:m="http://schemas.openxmlformats.org/officeDocument/2006/math" xmlns:v="urn:schemas-microsoft-com:vml" xmlns:wp14="http://schemas.microsoft.com/office/word/2010/wordprocessingDrawing" xmlns:wp="http://schemas.openxmlformats.org/drawingml/2006/wordprocessingDrawing" xmlns:w10="urn:schemas-microsoft-com:office:word" xmlns:w="http://schemas.openxmlformats.org/wordprocessingml/2006/main" xmlns:w14="http://schemas.microsoft.com/office/word/2010/wordml" xmlns:w15="http://schemas.microsoft.com/office/word/2012/wordml" xmlns:w16se="http://schemas.microsoft.com/office/word/2015/wordml/symex" xmlns:wpg="http://schemas.microsoft.com/office/word/2010/wordprocessingGroup" xmlns:wpi="http://schemas.microsoft.com/office/word/2010/wordprocessingInk" xmlns:wne="http://schemas.microsoft.com/office/word/2006/wordml" xmlns:wps="http://schemas.microsoft.com/office/word/2010/wordprocessingShape" mc:Ignorable="w14 w15 w16se wp14">
-  <w:comment w:id="32" w:author="Elise Pendall" w:date="2019-09-24T17:10:00Z" w:initials="EP">
-    <w:p>
-      <w:pPr>
-        <w:pStyle w:val="CommentText"/>
-      </w:pPr>
-      <w:r>
-        <w:rPr>
-          <w:rStyle w:val="CommentReference"/>
-        </w:rPr>
-        <w:annotationRef/>
-      </w:r>
-      <w:r>
-        <w:t>Scale is different, better to keep only the C fluxes in this set.</w:t>
-      </w:r>
-    </w:p>
-  </w:comment>
-</w:comments>
-</file>
-
-<file path=word/commentsExtended.xml><?xml version="1.0" encoding="utf-8"?>
-<w15:commentsEx xmlns:wpc="http://schemas.microsoft.com/office/word/2010/wordprocessingCanvas" xmlns:cx="http://schemas.microsoft.com/office/drawing/2014/chartex" xmlns:cx1="http://schemas.microsoft.com/office/drawing/2015/9/8/chartex" xmlns:mc="http://schemas.openxmlformats.org/markup-compatibility/2006" xmlns:o="urn:schemas-microsoft-com:office:office" xmlns:r="http://schemas.openxmlformats.org/officeDocument/2006/relationships" xmlns:m="http://schemas.openxmlformats.org/officeDocument/2006/math" xmlns:v="urn:schemas-microsoft-com:vml" xmlns:wp14="http://schemas.microsoft.com/office/word/2010/wordprocessingDrawing" xmlns:wp="http://schemas.openxmlformats.org/drawingml/2006/wordprocessingDrawing" xmlns:w10="urn:schemas-microsoft-com:office:word" xmlns:w="http://schemas.openxmlformats.org/wordprocessingml/2006/main" xmlns:w14="http://schemas.microsoft.com/office/word/2010/wordml" xmlns:w15="http://schemas.microsoft.com/office/word/2012/wordml" xmlns:w16se="http://schemas.microsoft.com/office/word/2015/wordml/symex" xmlns:wpg="http://schemas.microsoft.com/office/word/2010/wordprocessingGroup" xmlns:wpi="http://schemas.microsoft.com/office/word/2010/wordprocessingInk" xmlns:wne="http://schemas.microsoft.com/office/word/2006/wordml" xmlns:wps="http://schemas.microsoft.com/office/word/2010/wordprocessingShape" mc:Ignorable="w14 w15 w16se wp14">
-  <w15:commentEx w15:paraId="6275767F" w15:done="0"/>
-</w15:commentsEx>
 </file>
 
 <file path=word/numbering.xml><?xml version="1.0" encoding="utf-8"?>
@@ -3796,14 +2691,6 @@
     <w:abstractNumId w:val="3"/>
   </w:num>
 </w:numbering>
-</file>
-
-<file path=word/people.xml><?xml version="1.0" encoding="utf-8"?>
-<w15:people xmlns:wpc="http://schemas.microsoft.com/office/word/2010/wordprocessingCanvas" xmlns:cx="http://schemas.microsoft.com/office/drawing/2014/chartex" xmlns:cx1="http://schemas.microsoft.com/office/drawing/2015/9/8/chartex" xmlns:mc="http://schemas.openxmlformats.org/markup-compatibility/2006" xmlns:o="urn:schemas-microsoft-com:office:office" xmlns:r="http://schemas.openxmlformats.org/officeDocument/2006/relationships" xmlns:m="http://schemas.openxmlformats.org/officeDocument/2006/math" xmlns:v="urn:schemas-microsoft-com:vml" xmlns:wp14="http://schemas.microsoft.com/office/word/2010/wordprocessingDrawing" xmlns:wp="http://schemas.openxmlformats.org/drawingml/2006/wordprocessingDrawing" xmlns:w10="urn:schemas-microsoft-com:office:word" xmlns:w="http://schemas.openxmlformats.org/wordprocessingml/2006/main" xmlns:w14="http://schemas.microsoft.com/office/word/2010/wordml" xmlns:w15="http://schemas.microsoft.com/office/word/2012/wordml" xmlns:w16se="http://schemas.microsoft.com/office/word/2015/wordml/symex" xmlns:wpg="http://schemas.microsoft.com/office/word/2010/wordprocessingGroup" xmlns:wpi="http://schemas.microsoft.com/office/word/2010/wordprocessingInk" xmlns:wne="http://schemas.microsoft.com/office/word/2006/wordml" xmlns:wps="http://schemas.microsoft.com/office/word/2010/wordprocessingShape" mc:Ignorable="w14 w15 w16se wp14">
-  <w15:person w15:author="Elise Pendall">
-    <w15:presenceInfo w15:providerId="AD" w15:userId="S-1-5-21-299502267-1078081533-682003330-397478"/>
-  </w15:person>
-</w15:people>
 </file>
 
 <file path=word/styles.xml><?xml version="1.0" encoding="utf-8"?>
@@ -4652,7 +3539,7 @@
 </file>
 
 <file path=customXml/itemProps1.xml><?xml version="1.0" encoding="utf-8"?>
-<ds:datastoreItem xmlns:ds="http://schemas.openxmlformats.org/officeDocument/2006/customXml" ds:itemID="{17AA5991-E3F9-44AF-BE80-498DCE37BBBE}">
+<ds:datastoreItem xmlns:ds="http://schemas.openxmlformats.org/officeDocument/2006/customXml" ds:itemID="{273C9A71-0AD5-4DD0-84F9-82D79E1031BE}">
   <ds:schemaRefs>
     <ds:schemaRef ds:uri="http://schemas.openxmlformats.org/officeDocument/2006/bibliography"/>
   </ds:schemaRefs>

</xml_diff>